<commit_message>
update receipt validation and template
</commit_message>
<xml_diff>
--- a/templates/template.docx
+++ b/templates/template.docx
@@ -1,6 +1,6 @@
 
 <file path=word/document.xml><?xml version="1.0" encoding="utf-8"?>
-<w:document xmlns:wpc="http://schemas.microsoft.com/office/word/2010/wordprocessingCanvas" xmlns:cx="http://schemas.microsoft.com/office/drawing/2014/chartex" xmlns:cx1="http://schemas.microsoft.com/office/drawing/2015/9/8/chartex" xmlns:cx2="http://schemas.microsoft.com/office/drawing/2015/10/21/chartex" xmlns:cx3="http://schemas.microsoft.com/office/drawing/2016/5/9/chartex" xmlns:cx4="http://schemas.microsoft.com/office/drawing/2016/5/10/chartex" xmlns:cx5="http://schemas.microsoft.com/office/drawing/2016/5/11/chartex" xmlns:cx6="http://schemas.microsoft.com/office/drawing/2016/5/12/chartex" xmlns:cx7="http://schemas.microsoft.com/office/drawing/2016/5/13/chartex" xmlns:cx8="http://schemas.microsoft.com/office/drawing/2016/5/14/chartex" xmlns:mc="http://schemas.openxmlformats.org/markup-compatibility/2006" xmlns:aink="http://schemas.microsoft.com/office/drawing/2016/ink" xmlns:am3d="http://schemas.microsoft.com/office/drawing/2017/model3d" xmlns:o="urn:schemas-microsoft-com:office:office" xmlns:oel="http://schemas.microsoft.com/office/2019/extlst" xmlns:r="http://schemas.openxmlformats.org/officeDocument/2006/relationships" xmlns:m="http://schemas.openxmlformats.org/officeDocument/2006/math" xmlns:v="urn:schemas-microsoft-com:vml" xmlns:wp14="http://schemas.microsoft.com/office/word/2010/wordprocessingDrawing" xmlns:wp="http://schemas.openxmlformats.org/drawingml/2006/wordprocessingDrawing" xmlns:w10="urn:schemas-microsoft-com:office:word" xmlns:w="http://schemas.openxmlformats.org/wordprocessingml/2006/main" xmlns:w14="http://schemas.microsoft.com/office/word/2010/wordml" xmlns:w15="http://schemas.microsoft.com/office/word/2012/wordml" xmlns:w16cex="http://schemas.microsoft.com/office/word/2018/wordml/cex" xmlns:w16cid="http://schemas.microsoft.com/office/word/2016/wordml/cid" xmlns:w16="http://schemas.microsoft.com/office/word/2018/wordml" xmlns:w16du="http://schemas.microsoft.com/office/word/2023/wordml/word16du" xmlns:w16sdtdh="http://schemas.microsoft.com/office/word/2020/wordml/sdtdatahash" xmlns:w16sdtfl="http://schemas.microsoft.com/office/word/2024/wordml/sdtformatlock" xmlns:w16se="http://schemas.microsoft.com/office/word/2015/wordml/symex" xmlns:wpg="http://schemas.microsoft.com/office/word/2010/wordprocessingGroup" xmlns:wpi="http://schemas.microsoft.com/office/word/2010/wordprocessingInk" xmlns:wne="http://schemas.microsoft.com/office/word/2006/wordml" xmlns:wps="http://schemas.microsoft.com/office/word/2010/wordprocessingShape" mc:Ignorable="w14 w15 w16se w16cid w16 w16cex w16sdtdh w16sdtfl w16du wp14">
+<w:document xmlns:wpc="http://schemas.microsoft.com/office/word/2010/wordprocessingCanvas" xmlns:cx="http://schemas.microsoft.com/office/drawing/2014/chartex" xmlns:cx1="http://schemas.microsoft.com/office/drawing/2015/9/8/chartex" xmlns:cx2="http://schemas.microsoft.com/office/drawing/2015/10/21/chartex" xmlns:cx3="http://schemas.microsoft.com/office/drawing/2016/5/9/chartex" xmlns:cx4="http://schemas.microsoft.com/office/drawing/2016/5/10/chartex" xmlns:cx5="http://schemas.microsoft.com/office/drawing/2016/5/11/chartex" xmlns:cx6="http://schemas.microsoft.com/office/drawing/2016/5/12/chartex" xmlns:cx7="http://schemas.microsoft.com/office/drawing/2016/5/13/chartex" xmlns:cx8="http://schemas.microsoft.com/office/drawing/2016/5/14/chartex" xmlns:mc="http://schemas.openxmlformats.org/markup-compatibility/2006" xmlns:aink="http://schemas.microsoft.com/office/drawing/2016/ink" xmlns:am3d="http://schemas.microsoft.com/office/drawing/2017/model3d" xmlns:o="urn:schemas-microsoft-com:office:office" xmlns:r="http://schemas.openxmlformats.org/officeDocument/2006/relationships" xmlns:m="http://schemas.openxmlformats.org/officeDocument/2006/math" xmlns:v="urn:schemas-microsoft-com:vml" xmlns:wp14="http://schemas.microsoft.com/office/word/2010/wordprocessingDrawing" xmlns:wp="http://schemas.openxmlformats.org/drawingml/2006/wordprocessingDrawing" xmlns:w10="urn:schemas-microsoft-com:office:word" xmlns:w="http://schemas.openxmlformats.org/wordprocessingml/2006/main" xmlns:w14="http://schemas.microsoft.com/office/word/2010/wordml" xmlns:w15="http://schemas.microsoft.com/office/word/2012/wordml" xmlns:w16cid="http://schemas.microsoft.com/office/word/2016/wordml/cid" xmlns:w16se="http://schemas.microsoft.com/office/word/2015/wordml/symex" xmlns:wpg="http://schemas.microsoft.com/office/word/2010/wordprocessingGroup" xmlns:wpi="http://schemas.microsoft.com/office/word/2010/wordprocessingInk" xmlns:wne="http://schemas.microsoft.com/office/word/2006/wordml" xmlns:wps="http://schemas.microsoft.com/office/word/2010/wordprocessingShape" mc:Ignorable="w14 w15 w16se w16cid wp14">
   <w:body>
     <w:p>
       <w:pPr>
@@ -212,6 +212,7 @@
               </w:rPr>
               <w:t>ผจก.</w:t>
             </w:r>
+            <w:proofErr w:type="spellStart"/>
             <w:r>
               <w:rPr>
                 <w:rFonts w:ascii="TH SarabunIT๙" w:hAnsi="TH SarabunIT๙" w:cs="TH SarabunIT๙"/>
@@ -222,6 +223,7 @@
               </w:rPr>
               <w:t>กฟ</w:t>
             </w:r>
+            <w:proofErr w:type="spellEnd"/>
             <w:r>
               <w:rPr>
                 <w:rFonts w:ascii="TH SarabunIT๙" w:hAnsi="TH SarabunIT๙" w:cs="TH SarabunIT๙"/>
@@ -507,6 +509,7 @@
         </w:rPr>
         <w:t>.</w:t>
       </w:r>
+      <w:proofErr w:type="spellStart"/>
       <w:r>
         <w:rPr>
           <w:rFonts w:ascii="TH SarabunIT๙" w:hAnsi="TH SarabunIT๙" w:cs="TH SarabunIT๙"/>
@@ -517,6 +520,7 @@
         </w:rPr>
         <w:t>กฟ</w:t>
       </w:r>
+      <w:proofErr w:type="spellEnd"/>
       <w:r>
         <w:rPr>
           <w:rFonts w:ascii="TH SarabunIT๙" w:hAnsi="TH SarabunIT๙" w:cs="TH SarabunIT๙"/>
@@ -661,7 +665,29 @@
           <w:szCs w:val="32"/>
           <w:lang w:val="en-AU" w:bidi="th-TH"/>
         </w:rPr>
-        <w:t>{subject_detail}</w:t>
+        <w:t>{</w:t>
+      </w:r>
+      <w:proofErr w:type="spellStart"/>
+      <w:r>
+        <w:rPr>
+          <w:rFonts w:ascii="TH SarabunIT๙" w:hAnsi="TH SarabunIT๙" w:cs="TH SarabunIT๙"/>
+          <w:spacing w:val="-4"/>
+          <w:sz w:val="32"/>
+          <w:szCs w:val="32"/>
+          <w:lang w:val="en-AU" w:bidi="th-TH"/>
+        </w:rPr>
+        <w:t>subject_detail</w:t>
+      </w:r>
+      <w:proofErr w:type="spellEnd"/>
+      <w:r>
+        <w:rPr>
+          <w:rFonts w:ascii="TH SarabunIT๙" w:hAnsi="TH SarabunIT๙" w:cs="TH SarabunIT๙"/>
+          <w:spacing w:val="-4"/>
+          <w:sz w:val="32"/>
+          <w:szCs w:val="32"/>
+          <w:lang w:val="en-AU" w:bidi="th-TH"/>
+        </w:rPr>
+        <w:t>}</w:t>
       </w:r>
       <w:r>
         <w:rPr>
@@ -784,7 +810,7 @@
     </w:p>
     <w:p>
       <w:pPr>
-        <w:pStyle w:val="ListParagraph"/>
+        <w:pStyle w:val="a8"/>
         <w:numPr>
           <w:ilvl w:val="0"/>
           <w:numId w:val="47"/>
@@ -816,7 +842,7 @@
     </w:p>
     <w:p>
       <w:pPr>
-        <w:pStyle w:val="ListParagraph"/>
+        <w:pStyle w:val="a8"/>
         <w:tabs>
           <w:tab w:val="left" w:pos="0"/>
         </w:tabs>
@@ -833,7 +859,7 @@
     </w:p>
     <w:tbl>
       <w:tblPr>
-        <w:tblStyle w:val="TableGrid"/>
+        <w:tblStyle w:val="a5"/>
         <w:tblW w:w="0" w:type="auto"/>
         <w:tblInd w:w="85" w:type="dxa"/>
         <w:tblLayout w:type="fixed"/>
@@ -963,7 +989,17 @@
                 <w:szCs w:val="30"/>
                 <w:lang w:bidi="th-TH"/>
               </w:rPr>
-              <w:t>{#items}</w:t>
+              <w:t>{#</w:t>
+            </w:r>
+            <w:proofErr w:type="gramStart"/>
+            <w:r>
+              <w:rPr>
+                <w:rFonts w:ascii="TH SarabunIT๙" w:hAnsi="TH SarabunIT๙" w:cs="TH SarabunIT๙"/>
+                <w:sz w:val="30"/>
+                <w:szCs w:val="30"/>
+                <w:lang w:bidi="th-TH"/>
+              </w:rPr>
+              <w:t>items}</w:t>
             </w:r>
             <w:r>
               <w:rPr>
@@ -972,7 +1008,17 @@
                 <w:szCs w:val="30"/>
                 <w:lang w:bidi="th-TH"/>
               </w:rPr>
-              <w:t>{no}</w:t>
+              <w:t>{</w:t>
+            </w:r>
+            <w:proofErr w:type="gramEnd"/>
+            <w:r>
+              <w:rPr>
+                <w:rFonts w:ascii="TH SarabunIT๙" w:hAnsi="TH SarabunIT๙" w:cs="TH SarabunIT๙"/>
+                <w:sz w:val="30"/>
+                <w:szCs w:val="30"/>
+                <w:lang w:bidi="th-TH"/>
+              </w:rPr>
+              <w:t>no}</w:t>
             </w:r>
           </w:p>
         </w:tc>
@@ -1178,7 +1224,27 @@
           <w:szCs w:val="32"/>
           <w:lang w:bidi="th-TH"/>
         </w:rPr>
-        <w:t>{grand_total_fmt}</w:t>
+        <w:t>{</w:t>
+      </w:r>
+      <w:proofErr w:type="spellStart"/>
+      <w:r>
+        <w:rPr>
+          <w:rFonts w:ascii="TH SarabunIT๙" w:hAnsi="TH SarabunIT๙" w:cs="TH SarabunIT๙"/>
+          <w:sz w:val="32"/>
+          <w:szCs w:val="32"/>
+          <w:lang w:bidi="th-TH"/>
+        </w:rPr>
+        <w:t>grand_total_fmt</w:t>
+      </w:r>
+      <w:proofErr w:type="spellEnd"/>
+      <w:r>
+        <w:rPr>
+          <w:rFonts w:ascii="TH SarabunIT๙" w:hAnsi="TH SarabunIT๙" w:cs="TH SarabunIT๙"/>
+          <w:sz w:val="32"/>
+          <w:szCs w:val="32"/>
+          <w:lang w:bidi="th-TH"/>
+        </w:rPr>
+        <w:t>}</w:t>
       </w:r>
       <w:r>
         <w:rPr>
@@ -1230,6 +1296,7 @@
         </w:rPr>
         <w:t xml:space="preserve"> </w:t>
       </w:r>
+      <w:proofErr w:type="spellStart"/>
       <w:r>
         <w:rPr>
           <w:rFonts w:ascii="TH SarabunIT๙" w:hAnsi="TH SarabunIT๙" w:cs="TH SarabunIT๙" w:hint="cs"/>
@@ -1238,7 +1305,18 @@
           <w:cs/>
           <w:lang w:bidi="th-TH"/>
         </w:rPr>
-        <w:t xml:space="preserve">กฟจ.กระบี่ </w:t>
+        <w:t>กฟ</w:t>
+      </w:r>
+      <w:proofErr w:type="spellEnd"/>
+      <w:r>
+        <w:rPr>
+          <w:rFonts w:ascii="TH SarabunIT๙" w:hAnsi="TH SarabunIT๙" w:cs="TH SarabunIT๙" w:hint="cs"/>
+          <w:sz w:val="32"/>
+          <w:szCs w:val="32"/>
+          <w:cs/>
+          <w:lang w:bidi="th-TH"/>
+        </w:rPr>
+        <w:t xml:space="preserve">จ.กระบี่ </w:t>
       </w:r>
       <w:r>
         <w:rPr>
@@ -1502,7 +1580,27 @@
           <w:szCs w:val="32"/>
           <w:lang w:bidi="th-TH"/>
         </w:rPr>
-        <w:t>{assignee_position}</w:t>
+        <w:t>{</w:t>
+      </w:r>
+      <w:proofErr w:type="spellStart"/>
+      <w:r>
+        <w:rPr>
+          <w:rFonts w:ascii="TH SarabunIT๙" w:hAnsi="TH SarabunIT๙" w:cs="TH SarabunIT๙"/>
+          <w:sz w:val="32"/>
+          <w:szCs w:val="32"/>
+          <w:lang w:bidi="th-TH"/>
+        </w:rPr>
+        <w:t>assignee_position</w:t>
+      </w:r>
+      <w:proofErr w:type="spellEnd"/>
+      <w:r>
+        <w:rPr>
+          <w:rFonts w:ascii="TH SarabunIT๙" w:hAnsi="TH SarabunIT๙" w:cs="TH SarabunIT๙"/>
+          <w:sz w:val="32"/>
+          <w:szCs w:val="32"/>
+          <w:lang w:bidi="th-TH"/>
+        </w:rPr>
+        <w:t>}</w:t>
       </w:r>
       <w:r>
         <w:rPr>
@@ -1629,7 +1727,31 @@
           <w:cs/>
           <w:lang w:bidi="th-TH"/>
         </w:rPr>
-        <w:t xml:space="preserve">เป็นไปตามหนังสือคณะกรรมการวินิจฉัยปัญหาการจัดซื้อจัดจ้างและการบริหารพัสดุภาครัฐ ด่วนที่สุด ที่ กค (กวจ)0405.2/ว804 ลงวันที่ 12 พฤศจิกายน 2568 เรื่อง </w:t>
+        <w:t>เป็นไปตามหนังสือคณะกรรมการวินิจฉัยปัญหาการจัดซื้อจัดจ้างและการบริหารพัสดุภาครัฐ ด่วนที่สุด ที่ กค (</w:t>
+      </w:r>
+      <w:proofErr w:type="spellStart"/>
+      <w:r>
+        <w:rPr>
+          <w:rFonts w:ascii="TH SarabunIT๙" w:hAnsi="TH SarabunIT๙" w:cs="TH SarabunIT๙"/>
+          <w:spacing w:val="6"/>
+          <w:sz w:val="32"/>
+          <w:szCs w:val="32"/>
+          <w:cs/>
+          <w:lang w:bidi="th-TH"/>
+        </w:rPr>
+        <w:t>กวจ</w:t>
+      </w:r>
+      <w:proofErr w:type="spellEnd"/>
+      <w:r>
+        <w:rPr>
+          <w:rFonts w:ascii="TH SarabunIT๙" w:hAnsi="TH SarabunIT๙" w:cs="TH SarabunIT๙"/>
+          <w:spacing w:val="6"/>
+          <w:sz w:val="32"/>
+          <w:szCs w:val="32"/>
+          <w:cs/>
+          <w:lang w:bidi="th-TH"/>
+        </w:rPr>
+        <w:t xml:space="preserve">)0405.2/ว804 ลงวันที่ 12 พฤศจิกายน 2568 เรื่อง </w:t>
       </w:r>
       <w:r>
         <w:rPr>
@@ -2009,7 +2131,7 @@
     </w:p>
     <w:p>
       <w:pPr>
-        <w:pStyle w:val="ListParagraph"/>
+        <w:pStyle w:val="a8"/>
         <w:numPr>
           <w:ilvl w:val="0"/>
           <w:numId w:val="48"/>
@@ -2035,7 +2157,7 @@
     </w:p>
     <w:p>
       <w:pPr>
-        <w:pStyle w:val="ListParagraph"/>
+        <w:pStyle w:val="a8"/>
         <w:numPr>
           <w:ilvl w:val="0"/>
           <w:numId w:val="48"/>
@@ -2381,7 +2503,7 @@
                           </w:p>
                           <w:p>
                             <w:pPr>
-                              <w:pStyle w:val="ListParagraph"/>
+                              <w:pStyle w:val="a8"/>
                               <w:rPr>
                                 <w:rFonts w:ascii="TH SarabunIT๙" w:hAnsi="TH SarabunIT๙" w:cs="TH SarabunIT๙"/>
                                 <w:sz w:val="32"/>
@@ -2391,7 +2513,7 @@
                           </w:p>
                           <w:p>
                             <w:pPr>
-                              <w:pStyle w:val="ListParagraph"/>
+                              <w:pStyle w:val="a8"/>
                               <w:rPr>
                                 <w:rFonts w:ascii="TH SarabunIT๙" w:hAnsi="TH SarabunIT๙" w:cs="TH SarabunIT๙"/>
                                 <w:sz w:val="32"/>
@@ -2401,7 +2523,7 @@
                           </w:p>
                           <w:p>
                             <w:pPr>
-                              <w:pStyle w:val="ListParagraph"/>
+                              <w:pStyle w:val="a8"/>
                               <w:rPr>
                                 <w:rFonts w:ascii="TH SarabunIT๙" w:hAnsi="TH SarabunIT๙" w:cs="TH SarabunIT๙"/>
                                 <w:sz w:val="32"/>
@@ -2411,7 +2533,7 @@
                           </w:p>
                           <w:p>
                             <w:pPr>
-                              <w:pStyle w:val="ListParagraph"/>
+                              <w:pStyle w:val="a8"/>
                               <w:rPr>
                                 <w:rFonts w:ascii="TH SarabunIT๙" w:hAnsi="TH SarabunIT๙" w:cs="TH SarabunIT๙"/>
                                 <w:sz w:val="32"/>
@@ -2432,7 +2554,7 @@
                           </w:p>
                           <w:p>
                             <w:pPr>
-                              <w:pStyle w:val="ListParagraph"/>
+                              <w:pStyle w:val="a8"/>
                               <w:rPr>
                                 <w:rFonts w:ascii="TH SarabunIT๙" w:hAnsi="TH SarabunIT๙" w:cs="TH SarabunIT๙"/>
                                 <w:sz w:val="32"/>
@@ -2465,7 +2587,7 @@
                 <v:stroke joinstyle="miter"/>
                 <v:path gradientshapeok="t" o:connecttype="rect"/>
               </v:shapetype>
-              <v:shape id="Text Box 2" o:spid="_x0000_s1026" type="#_x0000_t202" style="position:absolute;left:0;text-align:left;margin-left:17.3pt;margin-top:1.35pt;width:221.65pt;height:132.45pt;z-index:251656704;visibility:visible;mso-wrap-style:square;mso-width-percent:0;mso-height-percent:0;mso-wrap-distance-left:9pt;mso-wrap-distance-top:0;mso-wrap-distance-right:9pt;mso-wrap-distance-bottom:0;mso-position-horizontal:absolute;mso-position-horizontal-relative:margin;mso-position-vertical:absolute;mso-position-vertical-relative:text;mso-width-percent:0;mso-height-percent:0;mso-width-relative:page;mso-height-relative:page;v-text-anchor:top" o:gfxdata="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" stroked="f">
+              <v:shape id="Text Box 2" o:spid="_x0000_s1026" type="#_x0000_t202" style="position:absolute;left:0;text-align:left;margin-left:17.3pt;margin-top:1.35pt;width:221.65pt;height:132.45pt;z-index:251656704;visibility:visible;mso-wrap-style:square;mso-width-percent:0;mso-height-percent:0;mso-wrap-distance-left:9pt;mso-wrap-distance-top:0;mso-wrap-distance-right:9pt;mso-wrap-distance-bottom:0;mso-position-horizontal:absolute;mso-position-horizontal-relative:margin;mso-position-vertical:absolute;mso-position-vertical-relative:text;mso-width-percent:0;mso-height-percent:0;mso-width-relative:page;mso-height-relative:page;v-text-anchor:top" o:gfxdata="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" stroked="f">
                 <v:textbox>
                   <w:txbxContent>
                     <w:p>
@@ -2572,7 +2694,7 @@
                     </w:p>
                     <w:p>
                       <w:pPr>
-                        <w:pStyle w:val="ListParagraph"/>
+                        <w:pStyle w:val="a8"/>
                         <w:rPr>
                           <w:rFonts w:ascii="TH SarabunIT๙" w:hAnsi="TH SarabunIT๙" w:cs="TH SarabunIT๙"/>
                           <w:sz w:val="32"/>
@@ -2582,7 +2704,7 @@
                     </w:p>
                     <w:p>
                       <w:pPr>
-                        <w:pStyle w:val="ListParagraph"/>
+                        <w:pStyle w:val="a8"/>
                         <w:rPr>
                           <w:rFonts w:ascii="TH SarabunIT๙" w:hAnsi="TH SarabunIT๙" w:cs="TH SarabunIT๙"/>
                           <w:sz w:val="32"/>
@@ -2592,7 +2714,7 @@
                     </w:p>
                     <w:p>
                       <w:pPr>
-                        <w:pStyle w:val="ListParagraph"/>
+                        <w:pStyle w:val="a8"/>
                         <w:rPr>
                           <w:rFonts w:ascii="TH SarabunIT๙" w:hAnsi="TH SarabunIT๙" w:cs="TH SarabunIT๙"/>
                           <w:sz w:val="32"/>
@@ -2602,7 +2724,7 @@
                     </w:p>
                     <w:p>
                       <w:pPr>
-                        <w:pStyle w:val="ListParagraph"/>
+                        <w:pStyle w:val="a8"/>
                         <w:rPr>
                           <w:rFonts w:ascii="TH SarabunIT๙" w:hAnsi="TH SarabunIT๙" w:cs="TH SarabunIT๙"/>
                           <w:sz w:val="32"/>
@@ -2623,7 +2745,7 @@
                     </w:p>
                     <w:p>
                       <w:pPr>
-                        <w:pStyle w:val="ListParagraph"/>
+                        <w:pStyle w:val="a8"/>
                         <w:rPr>
                           <w:rFonts w:ascii="TH SarabunIT๙" w:hAnsi="TH SarabunIT๙" w:cs="TH SarabunIT๙"/>
                           <w:sz w:val="32"/>
@@ -3233,7 +3355,29 @@
                 <w:cs/>
                 <w:lang w:bidi="th-TH"/>
               </w:rPr>
-              <w:t>ผจก.กฟจ.กระบี่</w:t>
+              <w:t>ผจก.</w:t>
+            </w:r>
+            <w:proofErr w:type="spellStart"/>
+            <w:r>
+              <w:rPr>
+                <w:rFonts w:ascii="TH SarabunIT๙" w:hAnsi="TH SarabunIT๙" w:cs="TH SarabunIT๙"/>
+                <w:sz w:val="32"/>
+                <w:szCs w:val="32"/>
+                <w:cs/>
+                <w:lang w:bidi="th-TH"/>
+              </w:rPr>
+              <w:t>กฟ</w:t>
+            </w:r>
+            <w:proofErr w:type="spellEnd"/>
+            <w:r>
+              <w:rPr>
+                <w:rFonts w:ascii="TH SarabunIT๙" w:hAnsi="TH SarabunIT๙" w:cs="TH SarabunIT๙"/>
+                <w:sz w:val="32"/>
+                <w:szCs w:val="32"/>
+                <w:cs/>
+                <w:lang w:bidi="th-TH"/>
+              </w:rPr>
+              <w:t>จ.กระบี่</w:t>
             </w:r>
           </w:p>
         </w:tc>
@@ -3584,101 +3728,108 @@
         <w:jc w:val="thaiDistribute"/>
         <w:rPr>
           <w:rFonts w:ascii="TH SarabunIT๙" w:hAnsi="TH SarabunIT๙" w:cs="TH SarabunIT๙"/>
-          <w:sz w:val="32"/>
-          <w:szCs w:val="32"/>
-          <w:cs/>
-          <w:lang w:bidi="th-TH"/>
-        </w:rPr>
-      </w:pPr>
-      <w:r>
-        <w:rPr>
-          <w:rFonts w:ascii="TH SarabunIT๙" w:hAnsi="TH SarabunIT๙" w:cs="TH SarabunIT๙"/>
-          <w:sz w:val="32"/>
-          <w:szCs w:val="32"/>
-          <w:cs/>
-          <w:lang w:bidi="th-TH"/>
-        </w:rPr>
-        <w:t xml:space="preserve">เรียน </w:t>
-      </w:r>
-      <w:r>
-        <w:rPr>
-          <w:rFonts w:ascii="TH SarabunIT๙" w:hAnsi="TH SarabunIT๙" w:cs="TH SarabunIT๙"/>
-          <w:sz w:val="32"/>
-          <w:szCs w:val="32"/>
-        </w:rPr>
-        <w:tab/>
-      </w:r>
-      <w:r>
-        <w:rPr>
-          <w:rFonts w:ascii="TH SarabunIT๙" w:hAnsi="TH SarabunIT๙" w:cs="TH SarabunIT๙"/>
-          <w:sz w:val="32"/>
-          <w:szCs w:val="32"/>
-          <w:cs/>
-          <w:lang w:bidi="th-TH"/>
-        </w:rPr>
-        <w:t>ผจก</w:t>
-      </w:r>
-      <w:r>
-        <w:rPr>
-          <w:rFonts w:ascii="TH SarabunIT๙" w:hAnsi="TH SarabunIT๙" w:cs="TH SarabunIT๙"/>
-          <w:sz w:val="32"/>
-          <w:szCs w:val="32"/>
-          <w:cs/>
-        </w:rPr>
-        <w:t>.</w:t>
-      </w:r>
-      <w:r>
-        <w:rPr>
-          <w:rFonts w:ascii="TH SarabunIT๙" w:hAnsi="TH SarabunIT๙" w:cs="TH SarabunIT๙"/>
-          <w:sz w:val="32"/>
-          <w:szCs w:val="32"/>
-          <w:cs/>
-          <w:lang w:bidi="th-TH"/>
-        </w:rPr>
-        <w:t>กฟ</w:t>
-      </w:r>
-      <w:r>
-        <w:rPr>
-          <w:rFonts w:ascii="TH SarabunIT๙" w:hAnsi="TH SarabunIT๙" w:cs="TH SarabunIT๙"/>
-          <w:sz w:val="32"/>
-          <w:szCs w:val="32"/>
-          <w:cs/>
-          <w:lang w:bidi="th-TH"/>
-        </w:rPr>
-        <w:t>จ.กระบี่</w:t>
-      </w:r>
-      <w:r>
-        <w:rPr>
-          <w:rFonts w:ascii="TH SarabunIT๙" w:hAnsi="TH SarabunIT๙" w:cs="TH SarabunIT๙"/>
-          <w:sz w:val="32"/>
-          <w:szCs w:val="32"/>
-        </w:rPr>
-        <w:t xml:space="preserve"> </w:t>
-      </w:r>
-      <w:r>
-        <w:rPr>
-          <w:rFonts w:ascii="TH SarabunIT๙" w:hAnsi="TH SarabunIT๙" w:cs="TH SarabunIT๙"/>
-          <w:sz w:val="32"/>
-          <w:szCs w:val="32"/>
-          <w:cs/>
-          <w:lang w:bidi="th-TH"/>
-        </w:rPr>
-        <w:t>ผ่าน หผ.สน.กฟจ.กระบี่</w:t>
-      </w:r>
-    </w:p>
-    <w:p>
-      <w:pPr>
-        <w:tabs>
-          <w:tab w:val="left" w:pos="0"/>
-        </w:tabs>
-        <w:spacing w:before="120"/>
-        <w:jc w:val="thaiDistribute"/>
-        <w:rPr>
-          <w:rFonts w:ascii="TH SarabunIT๙" w:hAnsi="TH SarabunIT๙" w:cs="TH SarabunIT๙"/>
           <w:sz w:val="10"/>
           <w:szCs w:val="10"/>
         </w:rPr>
       </w:pPr>
+      <w:r>
+        <w:rPr>
+          <w:rFonts w:ascii="TH SarabunIT๙" w:hAnsi="TH SarabunIT๙" w:cs="TH SarabunIT๙"/>
+          <w:sz w:val="32"/>
+          <w:szCs w:val="32"/>
+          <w:cs/>
+          <w:lang w:bidi="th-TH"/>
+        </w:rPr>
+        <w:t xml:space="preserve">เรียน </w:t>
+      </w:r>
+      <w:r>
+        <w:rPr>
+          <w:rFonts w:ascii="TH SarabunIT๙" w:hAnsi="TH SarabunIT๙" w:cs="TH SarabunIT๙"/>
+          <w:sz w:val="32"/>
+          <w:szCs w:val="32"/>
+        </w:rPr>
+        <w:tab/>
+      </w:r>
+      <w:r>
+        <w:rPr>
+          <w:rFonts w:ascii="TH SarabunIT๙" w:hAnsi="TH SarabunIT๙" w:cs="TH SarabunIT๙"/>
+          <w:sz w:val="32"/>
+          <w:szCs w:val="32"/>
+          <w:cs/>
+          <w:lang w:bidi="th-TH"/>
+        </w:rPr>
+        <w:t>ผจก</w:t>
+      </w:r>
+      <w:r>
+        <w:rPr>
+          <w:rFonts w:ascii="TH SarabunIT๙" w:hAnsi="TH SarabunIT๙" w:cs="TH SarabunIT๙"/>
+          <w:sz w:val="32"/>
+          <w:szCs w:val="32"/>
+          <w:cs/>
+        </w:rPr>
+        <w:t>.</w:t>
+      </w:r>
+      <w:proofErr w:type="spellStart"/>
+      <w:r>
+        <w:rPr>
+          <w:rFonts w:ascii="TH SarabunIT๙" w:hAnsi="TH SarabunIT๙" w:cs="TH SarabunIT๙"/>
+          <w:sz w:val="32"/>
+          <w:szCs w:val="32"/>
+          <w:cs/>
+          <w:lang w:bidi="th-TH"/>
+        </w:rPr>
+        <w:t>กฟ</w:t>
+      </w:r>
+      <w:proofErr w:type="spellEnd"/>
+      <w:r>
+        <w:rPr>
+          <w:rFonts w:ascii="TH SarabunIT๙" w:hAnsi="TH SarabunIT๙" w:cs="TH SarabunIT๙"/>
+          <w:sz w:val="32"/>
+          <w:szCs w:val="32"/>
+          <w:cs/>
+          <w:lang w:bidi="th-TH"/>
+        </w:rPr>
+        <w:t>จ.กระบี่</w:t>
+      </w:r>
+      <w:r>
+        <w:rPr>
+          <w:rFonts w:ascii="TH SarabunIT๙" w:hAnsi="TH SarabunIT๙" w:cs="TH SarabunIT๙"/>
+          <w:sz w:val="32"/>
+          <w:szCs w:val="32"/>
+        </w:rPr>
+        <w:t xml:space="preserve"> </w:t>
+      </w:r>
+      <w:r>
+        <w:rPr>
+          <w:rFonts w:ascii="TH SarabunIT๙" w:hAnsi="TH SarabunIT๙" w:cs="TH SarabunIT๙"/>
+          <w:sz w:val="32"/>
+          <w:szCs w:val="32"/>
+          <w:lang w:bidi="th-TH"/>
+        </w:rPr>
+        <w:t>{</w:t>
+      </w:r>
+      <w:proofErr w:type="spellStart"/>
+      <w:r>
+        <w:rPr>
+          <w:rFonts w:ascii="TH SarabunIT๙" w:hAnsi="TH SarabunIT๙" w:cs="TH SarabunIT๙"/>
+          <w:sz w:val="32"/>
+          <w:szCs w:val="32"/>
+          <w:lang w:bidi="th-TH"/>
+        </w:rPr>
+        <w:t>approved_by</w:t>
+      </w:r>
+      <w:proofErr w:type="spellEnd"/>
+      <w:r>
+        <w:rPr>
+          <w:rFonts w:ascii="TH SarabunIT๙" w:hAnsi="TH SarabunIT๙" w:cs="TH SarabunIT๙"/>
+          <w:sz w:val="32"/>
+          <w:szCs w:val="32"/>
+          <w:lang w:bidi="th-TH"/>
+        </w:rPr>
+        <w:t>}</w:t>
+      </w:r>
+      <w:bookmarkStart w:id="1" w:name="_GoBack"/>
+      <w:bookmarkEnd w:id="1"/>
     </w:p>
     <w:p>
       <w:pPr>
@@ -3729,8 +3880,9 @@
           <w:cs/>
           <w:lang w:bidi="th-TH"/>
         </w:rPr>
-        <w:t>อนุมัติ ผจก.กฟ</w:t>
-      </w:r>
+        <w:t>อนุมัติ ผจก.</w:t>
+      </w:r>
+      <w:proofErr w:type="spellStart"/>
       <w:r>
         <w:rPr>
           <w:rFonts w:ascii="TH SarabunIT๙" w:hAnsi="TH SarabunIT๙" w:cs="TH SarabunIT๙"/>
@@ -3740,6 +3892,18 @@
           <w:cs/>
           <w:lang w:bidi="th-TH"/>
         </w:rPr>
+        <w:t>กฟ</w:t>
+      </w:r>
+      <w:proofErr w:type="spellEnd"/>
+      <w:r>
+        <w:rPr>
+          <w:rFonts w:ascii="TH SarabunIT๙" w:hAnsi="TH SarabunIT๙" w:cs="TH SarabunIT๙"/>
+          <w:spacing w:val="-6"/>
+          <w:sz w:val="32"/>
+          <w:szCs w:val="32"/>
+          <w:cs/>
+          <w:lang w:bidi="th-TH"/>
+        </w:rPr>
         <w:t xml:space="preserve">จ.กระบี่ </w:t>
       </w:r>
       <w:r>
@@ -3899,7 +4063,29 @@
           <w:szCs w:val="32"/>
           <w:lang w:val="en-AU" w:bidi="th-TH"/>
         </w:rPr>
-        <w:t>{subject_detail}</w:t>
+        <w:t>{</w:t>
+      </w:r>
+      <w:proofErr w:type="spellStart"/>
+      <w:r>
+        <w:rPr>
+          <w:rFonts w:ascii="TH SarabunIT๙" w:hAnsi="TH SarabunIT๙" w:cs="TH SarabunIT๙"/>
+          <w:spacing w:val="-4"/>
+          <w:sz w:val="32"/>
+          <w:szCs w:val="32"/>
+          <w:lang w:val="en-AU" w:bidi="th-TH"/>
+        </w:rPr>
+        <w:t>subject_detail</w:t>
+      </w:r>
+      <w:proofErr w:type="spellEnd"/>
+      <w:r>
+        <w:rPr>
+          <w:rFonts w:ascii="TH SarabunIT๙" w:hAnsi="TH SarabunIT๙" w:cs="TH SarabunIT๙"/>
+          <w:spacing w:val="-4"/>
+          <w:sz w:val="32"/>
+          <w:szCs w:val="32"/>
+          <w:lang w:val="en-AU" w:bidi="th-TH"/>
+        </w:rPr>
+        <w:t>}</w:t>
       </w:r>
       <w:r>
         <w:rPr>
@@ -3943,7 +4129,31 @@
           <w:cs/>
           <w:lang w:bidi="th-TH"/>
         </w:rPr>
-        <w:t xml:space="preserve"> และมอบหมายให้ผู้มีรายนามข้างต้น ทำหน้าที่ดำเนินการจัดซื้อกับผู้ประกอบการที่มีอาชีพขายพัสดุโดยตรง ซึ่งได้ประกาศราคาสำหรับสินค้านั้นๆ ไว้ เพื่อให้สาธารณะทราบเป็นทั่วไป และเป็นผู้ตรวจรับพัสดุในครั้งนี้</w:t>
+        <w:t xml:space="preserve"> และมอบหมายให้ผู้มีรายนามข้างต้น ทำหน้าที่ดำเนินการจัดซื้อกับผู้ประกอบการที่มีอาชีพขายพัสดุโดยตรง ซึ่งได้ประกาศราคาสำหรับสินค้า</w:t>
+      </w:r>
+      <w:proofErr w:type="spellStart"/>
+      <w:r>
+        <w:rPr>
+          <w:rFonts w:ascii="TH SarabunIT๙" w:hAnsi="TH SarabunIT๙" w:cs="TH SarabunIT๙"/>
+          <w:spacing w:val="-6"/>
+          <w:sz w:val="32"/>
+          <w:szCs w:val="32"/>
+          <w:cs/>
+          <w:lang w:bidi="th-TH"/>
+        </w:rPr>
+        <w:t>นั้นๆ</w:t>
+      </w:r>
+      <w:proofErr w:type="spellEnd"/>
+      <w:r>
+        <w:rPr>
+          <w:rFonts w:ascii="TH SarabunIT๙" w:hAnsi="TH SarabunIT๙" w:cs="TH SarabunIT๙"/>
+          <w:spacing w:val="-6"/>
+          <w:sz w:val="32"/>
+          <w:szCs w:val="32"/>
+          <w:cs/>
+          <w:lang w:bidi="th-TH"/>
+        </w:rPr>
+        <w:t xml:space="preserve"> ไว้ เพื่อให้สาธารณะทราบเป็นทั่วไป และเป็นผู้ตรวจรับพัสดุในครั้งนี้</w:t>
       </w:r>
     </w:p>
     <w:p>
@@ -3966,141 +4176,6 @@
         <w:ind w:firstLine="1418"/>
         <w:jc w:val="thaiDistribute"/>
         <w:rPr>
-          <w:rFonts w:ascii="TH SarabunIT๙" w:hAnsi="TH SarabunIT๙" w:cs="TH SarabunIT๙"/>
-          <w:spacing w:val="4"/>
-          <w:sz w:val="32"/>
-          <w:szCs w:val="32"/>
-          <w:cs/>
-          <w:lang w:bidi="th-TH"/>
-        </w:rPr>
-      </w:pPr>
-      <w:r>
-        <w:rPr>
-          <w:rFonts w:ascii="TH SarabunIT๙" w:hAnsi="TH SarabunIT๙" w:cs="TH SarabunIT๙"/>
-          <w:sz w:val="32"/>
-          <w:szCs w:val="32"/>
-          <w:lang w:bidi="th-TH"/>
-        </w:rPr>
-        <w:t>{assignee_position}</w:t>
-      </w:r>
-      <w:r>
-        <w:rPr>
-          <w:rFonts w:ascii="TH SarabunIT๙" w:hAnsi="TH SarabunIT๙" w:cs="TH SarabunIT๙"/>
-          <w:sz w:val="32"/>
-          <w:szCs w:val="32"/>
-          <w:cs/>
-          <w:lang w:bidi="th-TH"/>
-        </w:rPr>
-        <w:t xml:space="preserve"> </w:t>
-      </w:r>
-      <w:r>
-        <w:rPr>
-          <w:rFonts w:ascii="TH SarabunIT๙" w:hAnsi="TH SarabunIT๙" w:cs="TH SarabunIT๙"/>
-          <w:spacing w:val="4"/>
-          <w:sz w:val="32"/>
-          <w:szCs w:val="32"/>
-          <w:cs/>
-          <w:lang w:bidi="th-TH"/>
-        </w:rPr>
-        <w:t>ได้ดำเนินการ</w:t>
-      </w:r>
-      <w:r>
-        <w:rPr>
-          <w:rFonts w:ascii="TH SarabunIT๙" w:hAnsi="TH SarabunIT๙" w:cs="TH SarabunIT๙"/>
-          <w:spacing w:val="4"/>
-          <w:sz w:val="32"/>
-          <w:szCs w:val="32"/>
-          <w:cs/>
-          <w:lang w:bidi="th-TH"/>
-        </w:rPr>
-        <w:t>จัดซื้อ</w:t>
-      </w:r>
-      <w:r>
-        <w:rPr>
-          <w:rFonts w:ascii="TH SarabunIT๙" w:hAnsi="TH SarabunIT๙" w:cs="TH SarabunIT๙"/>
-          <w:sz w:val="32"/>
-          <w:szCs w:val="32"/>
-          <w:lang w:bidi="th-TH"/>
-        </w:rPr>
-        <w:t>{subject}</w:t>
-      </w:r>
-      <w:r>
-        <w:rPr>
-          <w:rFonts w:ascii="TH SarabunIT๙" w:hAnsi="TH SarabunIT๙" w:cs="TH SarabunIT๙"/>
-          <w:spacing w:val="-4"/>
-          <w:sz w:val="32"/>
-          <w:szCs w:val="32"/>
-          <w:cs/>
-          <w:lang w:val="en-AU" w:bidi="th-TH"/>
-        </w:rPr>
-        <w:t xml:space="preserve"> </w:t>
-      </w:r>
-      <w:r>
-        <w:rPr>
-          <w:rFonts w:ascii="TH SarabunIT๙" w:hAnsi="TH SarabunIT๙" w:cs="TH SarabunIT๙"/>
-          <w:spacing w:val="-8"/>
-          <w:sz w:val="32"/>
-          <w:szCs w:val="32"/>
-          <w:cs/>
-          <w:lang w:bidi="th-TH"/>
-        </w:rPr>
-        <w:t xml:space="preserve"> </w:t>
-      </w:r>
-      <w:r>
-        <w:rPr>
-          <w:rFonts w:ascii="TH SarabunIT๙" w:hAnsi="TH SarabunIT๙" w:cs="TH SarabunIT๙"/>
-          <w:spacing w:val="4"/>
-          <w:sz w:val="32"/>
-          <w:szCs w:val="32"/>
-          <w:cs/>
-          <w:lang w:bidi="th-TH"/>
-        </w:rPr>
-        <w:t xml:space="preserve">โดยวิธีเฉพาะเจาะจง </w:t>
-      </w:r>
-      <w:r>
-        <w:rPr>
-          <w:rFonts w:ascii="TH SarabunIT๙" w:hAnsi="TH SarabunIT๙" w:cs="TH SarabunIT๙"/>
-          <w:spacing w:val="4"/>
-          <w:sz w:val="32"/>
-          <w:szCs w:val="32"/>
-          <w:cs/>
-          <w:lang w:bidi="th-TH"/>
-        </w:rPr>
-        <w:t>จาก</w:t>
-      </w:r>
-      <w:r>
-        <w:rPr>
-          <w:rFonts w:ascii="TH SarabunIT๙" w:hAnsi="TH SarabunIT๙" w:cs="TH SarabunIT๙"/>
-          <w:spacing w:val="4"/>
-          <w:sz w:val="32"/>
-          <w:szCs w:val="32"/>
-          <w:cs/>
-          <w:lang w:bidi="th-TH"/>
-        </w:rPr>
-        <w:t xml:space="preserve"> </w:t>
-      </w:r>
-      <w:r>
-        <w:rPr>
-          <w:rFonts w:ascii="TH SarabunIT๙" w:hAnsi="TH SarabunIT๙" w:cs="TH SarabunIT๙"/>
-          <w:spacing w:val="4"/>
-          <w:sz w:val="32"/>
-          <w:szCs w:val="32"/>
-          <w:lang w:bidi="th-TH"/>
-        </w:rPr>
-        <w:t>{vendor_name}</w:t>
-      </w:r>
-      <w:r>
-        <w:rPr>
-          <w:rFonts w:ascii="TH SarabunIT๙" w:hAnsi="TH SarabunIT๙" w:cs="TH SarabunIT๙"/>
-          <w:spacing w:val="4"/>
-          <w:sz w:val="32"/>
-          <w:szCs w:val="32"/>
-          <w:lang w:bidi="th-TH"/>
-        </w:rPr>
-        <w:t xml:space="preserve"> </w:t>
-      </w:r>
-      <w:r>
-        <w:rPr>
           <w:rFonts w:ascii="TH SarabunIT๙" w:hAnsi="TH SarabunIT๙" w:cs="TH SarabunIT๙" w:hint="cs"/>
           <w:spacing w:val="4"/>
           <w:sz w:val="32"/>
@@ -4108,7 +4183,45 @@
           <w:cs/>
           <w:lang w:bidi="th-TH"/>
         </w:rPr>
-        <w:t xml:space="preserve">เลขที่ </w:t>
+      </w:pPr>
+      <w:r>
+        <w:rPr>
+          <w:rFonts w:ascii="TH SarabunIT๙" w:hAnsi="TH SarabunIT๙" w:cs="TH SarabunIT๙"/>
+          <w:sz w:val="32"/>
+          <w:szCs w:val="32"/>
+          <w:lang w:bidi="th-TH"/>
+        </w:rPr>
+        <w:t>{</w:t>
+      </w:r>
+      <w:proofErr w:type="spellStart"/>
+      <w:r>
+        <w:rPr>
+          <w:rFonts w:ascii="TH SarabunIT๙" w:hAnsi="TH SarabunIT๙" w:cs="TH SarabunIT๙"/>
+          <w:sz w:val="32"/>
+          <w:szCs w:val="32"/>
+          <w:lang w:bidi="th-TH"/>
+        </w:rPr>
+        <w:t>assignee_position</w:t>
+      </w:r>
+      <w:proofErr w:type="spellEnd"/>
+      <w:r>
+        <w:rPr>
+          <w:rFonts w:ascii="TH SarabunIT๙" w:hAnsi="TH SarabunIT๙" w:cs="TH SarabunIT๙"/>
+          <w:sz w:val="32"/>
+          <w:szCs w:val="32"/>
+          <w:lang w:bidi="th-TH"/>
+        </w:rPr>
+        <w:t>}</w:t>
+      </w:r>
+      <w:r>
+        <w:rPr>
+          <w:rFonts w:ascii="TH SarabunIT๙" w:hAnsi="TH SarabunIT๙" w:cs="TH SarabunIT๙"/>
+          <w:sz w:val="32"/>
+          <w:szCs w:val="32"/>
+          <w:cs/>
+          <w:lang w:bidi="th-TH"/>
+        </w:rPr>
+        <w:t xml:space="preserve"> </w:t>
       </w:r>
       <w:r>
         <w:rPr>
@@ -4116,9 +4229,139 @@
           <w:spacing w:val="4"/>
           <w:sz w:val="32"/>
           <w:szCs w:val="32"/>
-          <w:lang w:bidi="th-TH"/>
-        </w:rPr>
-        <w:t>{vendor_address}</w:t>
+          <w:cs/>
+          <w:lang w:bidi="th-TH"/>
+        </w:rPr>
+        <w:t>ได้ดำเนินการ</w:t>
+      </w:r>
+      <w:r>
+        <w:rPr>
+          <w:rFonts w:ascii="TH SarabunIT๙" w:hAnsi="TH SarabunIT๙" w:cs="TH SarabunIT๙"/>
+          <w:spacing w:val="4"/>
+          <w:sz w:val="32"/>
+          <w:szCs w:val="32"/>
+          <w:cs/>
+          <w:lang w:bidi="th-TH"/>
+        </w:rPr>
+        <w:t>จัดซื้อ</w:t>
+      </w:r>
+      <w:r>
+        <w:rPr>
+          <w:rFonts w:ascii="TH SarabunIT๙" w:hAnsi="TH SarabunIT๙" w:cs="TH SarabunIT๙"/>
+          <w:sz w:val="32"/>
+          <w:szCs w:val="32"/>
+          <w:lang w:bidi="th-TH"/>
+        </w:rPr>
+        <w:t>{</w:t>
+      </w:r>
+      <w:proofErr w:type="gramStart"/>
+      <w:r>
+        <w:rPr>
+          <w:rFonts w:ascii="TH SarabunIT๙" w:hAnsi="TH SarabunIT๙" w:cs="TH SarabunIT๙"/>
+          <w:sz w:val="32"/>
+          <w:szCs w:val="32"/>
+          <w:lang w:bidi="th-TH"/>
+        </w:rPr>
+        <w:t>subject}</w:t>
+      </w:r>
+      <w:r>
+        <w:rPr>
+          <w:rFonts w:ascii="TH SarabunIT๙" w:hAnsi="TH SarabunIT๙" w:cs="TH SarabunIT๙"/>
+          <w:spacing w:val="-4"/>
+          <w:sz w:val="32"/>
+          <w:szCs w:val="32"/>
+          <w:cs/>
+          <w:lang w:val="en-AU" w:bidi="th-TH"/>
+        </w:rPr>
+        <w:t xml:space="preserve"> </w:t>
+      </w:r>
+      <w:r>
+        <w:rPr>
+          <w:rFonts w:ascii="TH SarabunIT๙" w:hAnsi="TH SarabunIT๙" w:cs="TH SarabunIT๙"/>
+          <w:spacing w:val="-8"/>
+          <w:sz w:val="32"/>
+          <w:szCs w:val="32"/>
+          <w:cs/>
+          <w:lang w:bidi="th-TH"/>
+        </w:rPr>
+        <w:t xml:space="preserve"> </w:t>
+      </w:r>
+      <w:r>
+        <w:rPr>
+          <w:rFonts w:ascii="TH SarabunIT๙" w:hAnsi="TH SarabunIT๙" w:cs="TH SarabunIT๙"/>
+          <w:spacing w:val="4"/>
+          <w:sz w:val="32"/>
+          <w:szCs w:val="32"/>
+          <w:cs/>
+          <w:lang w:bidi="th-TH"/>
+        </w:rPr>
+        <w:t>โดยวิธีเฉพาะเจาะจง</w:t>
+      </w:r>
+      <w:proofErr w:type="gramEnd"/>
+      <w:r>
+        <w:rPr>
+          <w:rFonts w:ascii="TH SarabunIT๙" w:hAnsi="TH SarabunIT๙" w:cs="TH SarabunIT๙"/>
+          <w:spacing w:val="4"/>
+          <w:sz w:val="32"/>
+          <w:szCs w:val="32"/>
+          <w:cs/>
+          <w:lang w:bidi="th-TH"/>
+        </w:rPr>
+        <w:t xml:space="preserve"> </w:t>
+      </w:r>
+      <w:r>
+        <w:rPr>
+          <w:rFonts w:ascii="TH SarabunIT๙" w:hAnsi="TH SarabunIT๙" w:cs="TH SarabunIT๙"/>
+          <w:spacing w:val="4"/>
+          <w:sz w:val="32"/>
+          <w:szCs w:val="32"/>
+          <w:cs/>
+          <w:lang w:bidi="th-TH"/>
+        </w:rPr>
+        <w:t>จาก</w:t>
+      </w:r>
+      <w:r>
+        <w:rPr>
+          <w:rFonts w:ascii="TH SarabunIT๙" w:hAnsi="TH SarabunIT๙" w:cs="TH SarabunIT๙"/>
+          <w:spacing w:val="4"/>
+          <w:sz w:val="32"/>
+          <w:szCs w:val="32"/>
+          <w:cs/>
+          <w:lang w:bidi="th-TH"/>
+        </w:rPr>
+        <w:t xml:space="preserve"> </w:t>
+      </w:r>
+      <w:r>
+        <w:rPr>
+          <w:rFonts w:ascii="TH SarabunIT๙" w:hAnsi="TH SarabunIT๙" w:cs="TH SarabunIT๙"/>
+          <w:spacing w:val="4"/>
+          <w:sz w:val="32"/>
+          <w:szCs w:val="32"/>
+          <w:lang w:bidi="th-TH"/>
+        </w:rPr>
+        <w:t>{</w:t>
+      </w:r>
+      <w:proofErr w:type="spellStart"/>
+      <w:r>
+        <w:rPr>
+          <w:rFonts w:ascii="TH SarabunIT๙" w:hAnsi="TH SarabunIT๙" w:cs="TH SarabunIT๙"/>
+          <w:spacing w:val="4"/>
+          <w:sz w:val="32"/>
+          <w:szCs w:val="32"/>
+          <w:lang w:bidi="th-TH"/>
+        </w:rPr>
+        <w:t>vendor_name</w:t>
+      </w:r>
+      <w:proofErr w:type="spellEnd"/>
+      <w:r>
+        <w:rPr>
+          <w:rFonts w:ascii="TH SarabunIT๙" w:hAnsi="TH SarabunIT๙" w:cs="TH SarabunIT๙"/>
+          <w:spacing w:val="4"/>
+          <w:sz w:val="32"/>
+          <w:szCs w:val="32"/>
+          <w:lang w:bidi="th-TH"/>
+        </w:rPr>
+        <w:t>}</w:t>
       </w:r>
       <w:r>
         <w:rPr>
@@ -4139,7 +4382,7 @@
           <w:cs/>
           <w:lang w:bidi="th-TH"/>
         </w:rPr>
-        <w:t xml:space="preserve">ตามใบเสร็จรับเงิน/บิลเงินสด/ใบกำกับภาษี เลขที่ </w:t>
+        <w:t xml:space="preserve">เลขที่ </w:t>
       </w:r>
       <w:r>
         <w:rPr>
@@ -4149,7 +4392,39 @@
           <w:szCs w:val="32"/>
           <w:lang w:bidi="th-TH"/>
         </w:rPr>
-        <w:t>{receipt_no}</w:t>
+        <w:t>{</w:t>
+      </w:r>
+      <w:proofErr w:type="spellStart"/>
+      <w:r>
+        <w:rPr>
+          <w:rFonts w:ascii="TH SarabunIT๙" w:hAnsi="TH SarabunIT๙" w:cs="TH SarabunIT๙"/>
+          <w:spacing w:val="4"/>
+          <w:sz w:val="32"/>
+          <w:szCs w:val="32"/>
+          <w:lang w:bidi="th-TH"/>
+        </w:rPr>
+        <w:t>vendor_address</w:t>
+      </w:r>
+      <w:proofErr w:type="spellEnd"/>
+      <w:r>
+        <w:rPr>
+          <w:rFonts w:ascii="TH SarabunIT๙" w:hAnsi="TH SarabunIT๙" w:cs="TH SarabunIT๙"/>
+          <w:spacing w:val="4"/>
+          <w:sz w:val="32"/>
+          <w:szCs w:val="32"/>
+          <w:lang w:bidi="th-TH"/>
+        </w:rPr>
+        <w:t>}</w:t>
+      </w:r>
+      <w:r>
+        <w:rPr>
+          <w:rFonts w:ascii="TH SarabunIT๙" w:hAnsi="TH SarabunIT๙" w:cs="TH SarabunIT๙"/>
+          <w:spacing w:val="4"/>
+          <w:sz w:val="32"/>
+          <w:szCs w:val="32"/>
+          <w:lang w:bidi="th-TH"/>
+        </w:rPr>
+        <w:t xml:space="preserve"> </w:t>
       </w:r>
       <w:r>
         <w:rPr>
@@ -4160,6 +4435,136 @@
           <w:cs/>
           <w:lang w:bidi="th-TH"/>
         </w:rPr>
+        <w:t xml:space="preserve">ตามใบเสร็จรับเงิน/บิลเงินสด/ใบกำกับภาษี </w:t>
+      </w:r>
+      <w:r>
+        <w:rPr>
+          <w:rFonts w:ascii="TH SarabunIT๙" w:hAnsi="TH SarabunIT๙" w:cs="TH SarabunIT๙" w:hint="cs"/>
+          <w:spacing w:val="4"/>
+          <w:sz w:val="32"/>
+          <w:szCs w:val="32"/>
+          <w:cs/>
+          <w:lang w:bidi="th-TH"/>
+        </w:rPr>
+        <w:t xml:space="preserve">เลขที่ </w:t>
+      </w:r>
+      <w:r>
+        <w:rPr>
+          <w:rFonts w:ascii="TH SarabunIT๙" w:hAnsi="TH SarabunIT๙" w:cs="TH SarabunIT๙"/>
+          <w:spacing w:val="4"/>
+          <w:sz w:val="32"/>
+          <w:szCs w:val="32"/>
+          <w:lang w:bidi="th-TH"/>
+        </w:rPr>
+        <w:t>{</w:t>
+      </w:r>
+      <w:proofErr w:type="spellStart"/>
+      <w:r>
+        <w:rPr>
+          <w:rFonts w:ascii="TH SarabunIT๙" w:hAnsi="TH SarabunIT๙" w:cs="TH SarabunIT๙"/>
+          <w:spacing w:val="4"/>
+          <w:sz w:val="32"/>
+          <w:szCs w:val="32"/>
+          <w:lang w:bidi="th-TH"/>
+        </w:rPr>
+        <w:t>receipt_no</w:t>
+      </w:r>
+      <w:proofErr w:type="spellEnd"/>
+      <w:r>
+        <w:rPr>
+          <w:rFonts w:ascii="TH SarabunIT๙" w:hAnsi="TH SarabunIT๙" w:cs="TH SarabunIT๙"/>
+          <w:spacing w:val="4"/>
+          <w:sz w:val="32"/>
+          <w:szCs w:val="32"/>
+          <w:lang w:bidi="th-TH"/>
+        </w:rPr>
+        <w:t xml:space="preserve">} </w:t>
+      </w:r>
+      <w:r>
+        <w:rPr>
+          <w:rFonts w:ascii="TH SarabunIT๙" w:hAnsi="TH SarabunIT๙" w:cs="TH SarabunIT๙" w:hint="cs"/>
+          <w:spacing w:val="4"/>
+          <w:sz w:val="32"/>
+          <w:szCs w:val="32"/>
+          <w:cs/>
+          <w:lang w:bidi="th-TH"/>
+        </w:rPr>
+        <w:t xml:space="preserve">ลงวันที่ </w:t>
+      </w:r>
+      <w:r>
+        <w:rPr>
+          <w:rFonts w:ascii="TH SarabunIT๙" w:hAnsi="TH SarabunIT๙" w:cs="TH SarabunIT๙"/>
+          <w:spacing w:val="4"/>
+          <w:sz w:val="32"/>
+          <w:szCs w:val="32"/>
+          <w:lang w:bidi="th-TH"/>
+        </w:rPr>
+        <w:t>{</w:t>
+      </w:r>
+      <w:proofErr w:type="spellStart"/>
+      <w:r>
+        <w:rPr>
+          <w:rFonts w:ascii="TH SarabunIT๙" w:hAnsi="TH SarabunIT๙" w:cs="TH SarabunIT๙"/>
+          <w:spacing w:val="4"/>
+          <w:sz w:val="32"/>
+          <w:szCs w:val="32"/>
+          <w:lang w:bidi="th-TH"/>
+        </w:rPr>
+        <w:t>receipt_date</w:t>
+      </w:r>
+      <w:proofErr w:type="spellEnd"/>
+      <w:r>
+        <w:rPr>
+          <w:rFonts w:ascii="TH SarabunIT๙" w:hAnsi="TH SarabunIT๙" w:cs="TH SarabunIT๙"/>
+          <w:spacing w:val="4"/>
+          <w:sz w:val="32"/>
+          <w:szCs w:val="32"/>
+          <w:lang w:bidi="th-TH"/>
+        </w:rPr>
+        <w:t xml:space="preserve">} </w:t>
+      </w:r>
+      <w:r>
+        <w:rPr>
+          <w:rFonts w:ascii="TH SarabunIT๙" w:hAnsi="TH SarabunIT๙" w:cs="TH SarabunIT๙"/>
+          <w:spacing w:val="4"/>
+          <w:sz w:val="32"/>
+          <w:szCs w:val="32"/>
+          <w:cs/>
+          <w:lang w:bidi="th-TH"/>
+        </w:rPr>
+        <w:t>ซึ่ง</w:t>
+      </w:r>
+      <w:r>
+        <w:rPr>
+          <w:rFonts w:ascii="TH SarabunIT๙" w:hAnsi="TH SarabunIT๙" w:cs="TH SarabunIT๙"/>
+          <w:spacing w:val="4"/>
+          <w:sz w:val="32"/>
+          <w:szCs w:val="32"/>
+          <w:cs/>
+          <w:lang w:bidi="th-TH"/>
+        </w:rPr>
+        <w:t>ราคาที่จัดซื้อนั้นไม่เกินวงเงินงบประมาณและราคากลางที่ได้รับความเห็นชอบ</w:t>
+      </w:r>
+      <w:r>
+        <w:rPr>
+          <w:rFonts w:ascii="TH SarabunIT๙" w:hAnsi="TH SarabunIT๙" w:cs="TH SarabunIT๙"/>
+          <w:spacing w:val="4"/>
+          <w:sz w:val="32"/>
+          <w:szCs w:val="32"/>
+          <w:cs/>
+          <w:lang w:bidi="th-TH"/>
+        </w:rPr>
+        <w:t xml:space="preserve"> และเป็นราคาที่เหมาะสม มีการประกาศราคาเพื่อให้สาธารณะทราบเป็นทั่วไป</w:t>
+      </w:r>
+      <w:r>
+        <w:rPr>
+          <w:rFonts w:ascii="TH SarabunIT๙" w:hAnsi="TH SarabunIT๙" w:cs="TH SarabunIT๙"/>
+          <w:spacing w:val="4"/>
+          <w:sz w:val="32"/>
+          <w:szCs w:val="32"/>
+          <w:cs/>
+          <w:lang w:bidi="th-TH"/>
+        </w:rPr>
         <w:t xml:space="preserve"> </w:t>
       </w:r>
       <w:r>
@@ -4171,56 +4576,23 @@
           <w:cs/>
           <w:lang w:bidi="th-TH"/>
         </w:rPr>
-        <w:t>ซึ่ง</w:t>
-      </w:r>
-      <w:r>
-        <w:rPr>
-          <w:rFonts w:ascii="TH SarabunIT๙" w:hAnsi="TH SarabunIT๙" w:cs="TH SarabunIT๙"/>
+        <w:t>โดยมีรายละเอียดดังนี้</w:t>
+      </w:r>
+      <w:r>
+        <w:rPr>
+          <w:rFonts w:ascii="TH SarabunIT๙" w:hAnsi="TH SarabunIT๙" w:cs="TH SarabunIT๙" w:hint="cs"/>
           <w:spacing w:val="4"/>
           <w:sz w:val="32"/>
           <w:szCs w:val="32"/>
           <w:cs/>
           <w:lang w:bidi="th-TH"/>
         </w:rPr>
-        <w:t>ราคาที่จัดซื้อนั้นไม่เกินวงเงินงบประมาณและราคากลางที่ได้รับความเห็นชอบ</w:t>
-      </w:r>
-      <w:r>
-        <w:rPr>
-          <w:rFonts w:ascii="TH SarabunIT๙" w:hAnsi="TH SarabunIT๙" w:cs="TH SarabunIT๙"/>
-          <w:spacing w:val="4"/>
-          <w:sz w:val="32"/>
-          <w:szCs w:val="32"/>
-          <w:cs/>
-          <w:lang w:bidi="th-TH"/>
-        </w:rPr>
-        <w:t xml:space="preserve"> และเป็นราคาที่เหมาะสม มีการประกาศราคาเพื่อให้สาธารณะทราบเป็นทั่วไป</w:t>
-      </w:r>
-      <w:r>
-        <w:rPr>
-          <w:rFonts w:ascii="TH SarabunIT๙" w:hAnsi="TH SarabunIT๙" w:cs="TH SarabunIT๙"/>
-          <w:spacing w:val="4"/>
-          <w:sz w:val="32"/>
-          <w:szCs w:val="32"/>
-          <w:cs/>
-          <w:lang w:bidi="th-TH"/>
-        </w:rPr>
         <w:t xml:space="preserve"> </w:t>
-      </w:r>
-      <w:r>
-        <w:rPr>
-          <w:rFonts w:ascii="TH SarabunIT๙" w:hAnsi="TH SarabunIT๙" w:cs="TH SarabunIT๙"/>
-          <w:spacing w:val="4"/>
-          <w:sz w:val="32"/>
-          <w:szCs w:val="32"/>
-          <w:cs/>
-          <w:lang w:bidi="th-TH"/>
-        </w:rPr>
-        <w:t>โดยมีรายละเอียดดังนี้</w:t>
       </w:r>
     </w:p>
     <w:tbl>
       <w:tblPr>
-        <w:tblStyle w:val="TableGrid"/>
+        <w:tblStyle w:val="a5"/>
         <w:tblpPr w:leftFromText="180" w:rightFromText="180" w:vertAnchor="text" w:horzAnchor="margin" w:tblpXSpec="right" w:tblpY="151"/>
         <w:tblW w:w="8359" w:type="dxa"/>
         <w:tblLook w:val="04A0" w:firstRow="1" w:lastRow="0" w:firstColumn="1" w:lastColumn="0" w:noHBand="0" w:noVBand="1"/>
@@ -4360,7 +4732,27 @@
                 <w:szCs w:val="28"/>
                 <w:cs/>
               </w:rPr>
-              <w:t>(บาท)</w:t>
+              <w:t>(</w:t>
+            </w:r>
+            <w:proofErr w:type="spellStart"/>
+            <w:r>
+              <w:rPr>
+                <w:rFonts w:ascii="TH SarabunIT๙" w:hAnsi="TH SarabunIT๙" w:cs="TH SarabunIT๙"/>
+                <w:sz w:val="28"/>
+                <w:szCs w:val="28"/>
+                <w:cs/>
+              </w:rPr>
+              <w:t>บาท</w:t>
+            </w:r>
+            <w:proofErr w:type="spellEnd"/>
+            <w:r>
+              <w:rPr>
+                <w:rFonts w:ascii="TH SarabunIT๙" w:hAnsi="TH SarabunIT๙" w:cs="TH SarabunIT๙"/>
+                <w:sz w:val="28"/>
+                <w:szCs w:val="28"/>
+                <w:cs/>
+              </w:rPr>
+              <w:t>)</w:t>
             </w:r>
           </w:p>
         </w:tc>
@@ -4441,7 +4833,17 @@
                 <w:szCs w:val="30"/>
                 <w:lang w:bidi="th-TH"/>
               </w:rPr>
-              <w:t>{#items}</w:t>
+              <w:t>{#</w:t>
+            </w:r>
+            <w:proofErr w:type="gramStart"/>
+            <w:r>
+              <w:rPr>
+                <w:rFonts w:ascii="TH SarabunIT๙" w:hAnsi="TH SarabunIT๙" w:cs="TH SarabunIT๙"/>
+                <w:sz w:val="30"/>
+                <w:szCs w:val="30"/>
+                <w:lang w:bidi="th-TH"/>
+              </w:rPr>
+              <w:t>items}</w:t>
             </w:r>
             <w:r>
               <w:rPr>
@@ -4450,7 +4852,17 @@
                 <w:szCs w:val="30"/>
                 <w:lang w:bidi="th-TH"/>
               </w:rPr>
-              <w:t>{no}</w:t>
+              <w:t>{</w:t>
+            </w:r>
+            <w:proofErr w:type="gramEnd"/>
+            <w:r>
+              <w:rPr>
+                <w:rFonts w:ascii="TH SarabunIT๙" w:hAnsi="TH SarabunIT๙" w:cs="TH SarabunIT๙"/>
+                <w:sz w:val="30"/>
+                <w:szCs w:val="30"/>
+                <w:lang w:bidi="th-TH"/>
+              </w:rPr>
+              <w:t>no}</w:t>
             </w:r>
           </w:p>
         </w:tc>
@@ -4547,7 +4959,25 @@
                 <w:sz w:val="28"/>
                 <w:szCs w:val="28"/>
               </w:rPr>
-              <w:t>{price_fmt}</w:t>
+              <w:t>{</w:t>
+            </w:r>
+            <w:proofErr w:type="spellStart"/>
+            <w:r>
+              <w:rPr>
+                <w:rFonts w:ascii="TH SarabunIT๙" w:hAnsi="TH SarabunIT๙" w:cs="TH SarabunIT๙"/>
+                <w:sz w:val="28"/>
+                <w:szCs w:val="28"/>
+              </w:rPr>
+              <w:t>price_fmt</w:t>
+            </w:r>
+            <w:proofErr w:type="spellEnd"/>
+            <w:r>
+              <w:rPr>
+                <w:rFonts w:ascii="TH SarabunIT๙" w:hAnsi="TH SarabunIT๙" w:cs="TH SarabunIT๙"/>
+                <w:sz w:val="28"/>
+                <w:szCs w:val="28"/>
+              </w:rPr>
+              <w:t>}</w:t>
             </w:r>
           </w:p>
         </w:tc>
@@ -4573,7 +5003,37 @@
                 <w:szCs w:val="28"/>
                 <w:lang w:bidi="th-TH"/>
               </w:rPr>
-              <w:t>{total_fmt}</w:t>
+              <w:t>{</w:t>
+            </w:r>
+            <w:proofErr w:type="spellStart"/>
+            <w:r>
+              <w:rPr>
+                <w:rFonts w:ascii="TH SarabunIT๙" w:hAnsi="TH SarabunIT๙" w:cs="TH SarabunIT๙"/>
+                <w:sz w:val="28"/>
+                <w:szCs w:val="28"/>
+                <w:lang w:bidi="th-TH"/>
+              </w:rPr>
+              <w:t>total_</w:t>
+            </w:r>
+            <w:proofErr w:type="gramStart"/>
+            <w:r>
+              <w:rPr>
+                <w:rFonts w:ascii="TH SarabunIT๙" w:hAnsi="TH SarabunIT๙" w:cs="TH SarabunIT๙"/>
+                <w:sz w:val="28"/>
+                <w:szCs w:val="28"/>
+                <w:lang w:bidi="th-TH"/>
+              </w:rPr>
+              <w:t>fmt</w:t>
+            </w:r>
+            <w:proofErr w:type="spellEnd"/>
+            <w:r>
+              <w:rPr>
+                <w:rFonts w:ascii="TH SarabunIT๙" w:hAnsi="TH SarabunIT๙" w:cs="TH SarabunIT๙"/>
+                <w:sz w:val="28"/>
+                <w:szCs w:val="28"/>
+                <w:lang w:bidi="th-TH"/>
+              </w:rPr>
+              <w:t>}</w:t>
             </w:r>
             <w:r>
               <w:rPr>
@@ -4582,7 +5042,17 @@
                 <w:szCs w:val="28"/>
                 <w:lang w:bidi="th-TH"/>
               </w:rPr>
-              <w:t>{/items}</w:t>
+              <w:t>{</w:t>
+            </w:r>
+            <w:proofErr w:type="gramEnd"/>
+            <w:r>
+              <w:rPr>
+                <w:rFonts w:ascii="TH SarabunIT๙" w:hAnsi="TH SarabunIT๙" w:cs="TH SarabunIT๙"/>
+                <w:sz w:val="28"/>
+                <w:szCs w:val="28"/>
+                <w:lang w:bidi="th-TH"/>
+              </w:rPr>
+              <w:t>/items}</w:t>
             </w:r>
           </w:p>
         </w:tc>
@@ -4646,7 +5116,31 @@
                 <w:szCs w:val="28"/>
                 <w:lang w:bidi="th-TH"/>
               </w:rPr>
-              <w:t>{subtotal_net_fmt}</w:t>
+              <w:t>{</w:t>
+            </w:r>
+            <w:proofErr w:type="spellStart"/>
+            <w:r>
+              <w:rPr>
+                <w:rFonts w:ascii="TH SarabunIT๙" w:hAnsi="TH SarabunIT๙" w:cs="TH SarabunIT๙"/>
+                <w:b/>
+                <w:bCs/>
+                <w:sz w:val="28"/>
+                <w:szCs w:val="28"/>
+                <w:lang w:bidi="th-TH"/>
+              </w:rPr>
+              <w:t>subtotal_net_fmt</w:t>
+            </w:r>
+            <w:proofErr w:type="spellEnd"/>
+            <w:r>
+              <w:rPr>
+                <w:rFonts w:ascii="TH SarabunIT๙" w:hAnsi="TH SarabunIT๙" w:cs="TH SarabunIT๙"/>
+                <w:b/>
+                <w:bCs/>
+                <w:sz w:val="28"/>
+                <w:szCs w:val="28"/>
+                <w:lang w:bidi="th-TH"/>
+              </w:rPr>
+              <w:t>}</w:t>
             </w:r>
           </w:p>
         </w:tc>
@@ -4709,7 +5203,31 @@
                 <w:szCs w:val="28"/>
                 <w:lang w:bidi="th-TH"/>
               </w:rPr>
-              <w:t>{vat_amount_fmt}</w:t>
+              <w:t>{</w:t>
+            </w:r>
+            <w:proofErr w:type="spellStart"/>
+            <w:r>
+              <w:rPr>
+                <w:rFonts w:ascii="TH SarabunIT๙" w:hAnsi="TH SarabunIT๙" w:cs="TH SarabunIT๙"/>
+                <w:b/>
+                <w:bCs/>
+                <w:sz w:val="28"/>
+                <w:szCs w:val="28"/>
+                <w:lang w:bidi="th-TH"/>
+              </w:rPr>
+              <w:t>vat_amount_fmt</w:t>
+            </w:r>
+            <w:proofErr w:type="spellEnd"/>
+            <w:r>
+              <w:rPr>
+                <w:rFonts w:ascii="TH SarabunIT๙" w:hAnsi="TH SarabunIT๙" w:cs="TH SarabunIT๙"/>
+                <w:b/>
+                <w:bCs/>
+                <w:sz w:val="28"/>
+                <w:szCs w:val="28"/>
+                <w:lang w:bidi="th-TH"/>
+              </w:rPr>
+              <w:t>}</w:t>
             </w:r>
           </w:p>
         </w:tc>
@@ -4757,7 +5275,31 @@
                 <w:szCs w:val="28"/>
                 <w:lang w:bidi="th-TH"/>
               </w:rPr>
-              <w:t>{grand_total_text}</w:t>
+              <w:t>{</w:t>
+            </w:r>
+            <w:proofErr w:type="spellStart"/>
+            <w:r>
+              <w:rPr>
+                <w:rFonts w:ascii="TH SarabunIT๙" w:hAnsi="TH SarabunIT๙" w:cs="TH SarabunIT๙"/>
+                <w:b/>
+                <w:bCs/>
+                <w:sz w:val="28"/>
+                <w:szCs w:val="28"/>
+                <w:lang w:bidi="th-TH"/>
+              </w:rPr>
+              <w:t>grand_total_text</w:t>
+            </w:r>
+            <w:proofErr w:type="spellEnd"/>
+            <w:r>
+              <w:rPr>
+                <w:rFonts w:ascii="TH SarabunIT๙" w:hAnsi="TH SarabunIT๙" w:cs="TH SarabunIT๙"/>
+                <w:b/>
+                <w:bCs/>
+                <w:sz w:val="28"/>
+                <w:szCs w:val="28"/>
+                <w:lang w:bidi="th-TH"/>
+              </w:rPr>
+              <w:t>}</w:t>
             </w:r>
             <w:r>
               <w:rPr>
@@ -4810,7 +5352,31 @@
                 <w:szCs w:val="28"/>
                 <w:lang w:bidi="th-TH"/>
               </w:rPr>
-              <w:t>{grand_total_fmt}</w:t>
+              <w:t>{</w:t>
+            </w:r>
+            <w:proofErr w:type="spellStart"/>
+            <w:r>
+              <w:rPr>
+                <w:rFonts w:ascii="TH SarabunIT๙" w:hAnsi="TH SarabunIT๙" w:cs="TH SarabunIT๙"/>
+                <w:b/>
+                <w:bCs/>
+                <w:sz w:val="28"/>
+                <w:szCs w:val="28"/>
+                <w:lang w:bidi="th-TH"/>
+              </w:rPr>
+              <w:t>grand_total_fmt</w:t>
+            </w:r>
+            <w:proofErr w:type="spellEnd"/>
+            <w:r>
+              <w:rPr>
+                <w:rFonts w:ascii="TH SarabunIT๙" w:hAnsi="TH SarabunIT๙" w:cs="TH SarabunIT๙"/>
+                <w:b/>
+                <w:bCs/>
+                <w:sz w:val="28"/>
+                <w:szCs w:val="28"/>
+                <w:lang w:bidi="th-TH"/>
+              </w:rPr>
+              <w:t>}</w:t>
             </w:r>
           </w:p>
         </w:tc>
@@ -4888,7 +5454,7 @@
     </w:p>
     <w:p>
       <w:pPr>
-        <w:pStyle w:val="ListParagraph"/>
+        <w:pStyle w:val="a8"/>
         <w:tabs>
           <w:tab w:val="left" w:pos="0"/>
         </w:tabs>
@@ -4962,7 +5528,31 @@
           <w:cs/>
           <w:lang w:bidi="th-TH"/>
         </w:rPr>
-        <w:t>ภาครัฐ ด่วนที่สุด ที่ กค (กวจ)0405.2/ว804 ลงวันที่ 12 พฤศจิกายน 2568 เรื่อง แนวทางปฏิบัติสำหรับการจัดซื้อวงเงินไม่เกิน 50,000 บาท และ</w:t>
+        <w:t>ภาครัฐ ด่วนที่สุด ที่ กค (</w:t>
+      </w:r>
+      <w:proofErr w:type="spellStart"/>
+      <w:r>
+        <w:rPr>
+          <w:rFonts w:ascii="TH SarabunIT๙" w:hAnsi="TH SarabunIT๙" w:cs="TH SarabunIT๙"/>
+          <w:spacing w:val="-8"/>
+          <w:sz w:val="32"/>
+          <w:szCs w:val="32"/>
+          <w:cs/>
+          <w:lang w:bidi="th-TH"/>
+        </w:rPr>
+        <w:t>กวจ</w:t>
+      </w:r>
+      <w:proofErr w:type="spellEnd"/>
+      <w:r>
+        <w:rPr>
+          <w:rFonts w:ascii="TH SarabunIT๙" w:hAnsi="TH SarabunIT๙" w:cs="TH SarabunIT๙"/>
+          <w:spacing w:val="-8"/>
+          <w:sz w:val="32"/>
+          <w:szCs w:val="32"/>
+          <w:cs/>
+          <w:lang w:bidi="th-TH"/>
+        </w:rPr>
+        <w:t>)0405.2/ว804 ลงวันที่ 12 พฤศจิกายน 2568 เรื่อง แนวทางปฏิบัติสำหรับการจัดซื้อวงเงินไม่เกิน 50,000 บาท และ</w:t>
       </w:r>
       <w:r>
         <w:rPr>
@@ -5072,7 +5662,29 @@
           <w:szCs w:val="32"/>
           <w:lang w:bidi="th-TH"/>
         </w:rPr>
-        <w:t>{grand_total_fmt}</w:t>
+        <w:t>{</w:t>
+      </w:r>
+      <w:proofErr w:type="spellStart"/>
+      <w:r>
+        <w:rPr>
+          <w:rFonts w:ascii="TH SarabunIT๙" w:hAnsi="TH SarabunIT๙" w:cs="TH SarabunIT๙"/>
+          <w:spacing w:val="-6"/>
+          <w:sz w:val="32"/>
+          <w:szCs w:val="32"/>
+          <w:lang w:bidi="th-TH"/>
+        </w:rPr>
+        <w:t>grand_total_fmt</w:t>
+      </w:r>
+      <w:proofErr w:type="spellEnd"/>
+      <w:r>
+        <w:rPr>
+          <w:rFonts w:ascii="TH SarabunIT๙" w:hAnsi="TH SarabunIT๙" w:cs="TH SarabunIT๙"/>
+          <w:spacing w:val="-6"/>
+          <w:sz w:val="32"/>
+          <w:szCs w:val="32"/>
+          <w:lang w:bidi="th-TH"/>
+        </w:rPr>
+        <w:t>}</w:t>
       </w:r>
       <w:r>
         <w:rPr>
@@ -5104,7 +5716,29 @@
           <w:szCs w:val="32"/>
           <w:lang w:bidi="th-TH"/>
         </w:rPr>
-        <w:t>{grand_total_text})</w:t>
+        <w:t>{</w:t>
+      </w:r>
+      <w:proofErr w:type="spellStart"/>
+      <w:r>
+        <w:rPr>
+          <w:rFonts w:ascii="TH SarabunIT๙" w:hAnsi="TH SarabunIT๙" w:cs="TH SarabunIT๙"/>
+          <w:spacing w:val="-6"/>
+          <w:sz w:val="32"/>
+          <w:szCs w:val="32"/>
+          <w:lang w:bidi="th-TH"/>
+        </w:rPr>
+        <w:t>grand_total_text</w:t>
+      </w:r>
+      <w:proofErr w:type="spellEnd"/>
+      <w:r>
+        <w:rPr>
+          <w:rFonts w:ascii="TH SarabunIT๙" w:hAnsi="TH SarabunIT๙" w:cs="TH SarabunIT๙"/>
+          <w:spacing w:val="-6"/>
+          <w:sz w:val="32"/>
+          <w:szCs w:val="32"/>
+          <w:lang w:bidi="th-TH"/>
+        </w:rPr>
+        <w:t>})</w:t>
       </w:r>
       <w:r>
         <w:rPr>
@@ -5250,6 +5884,7 @@
                               </w:rPr>
                               <w:t xml:space="preserve"> </w:t>
                             </w:r>
+                            <w:proofErr w:type="spellStart"/>
                             <w:r>
                               <w:rPr>
                                 <w:rFonts w:ascii="TH SarabunIT๙" w:hAnsi="TH SarabunIT๙" w:cs="TH SarabunIT๙" w:hint="cs"/>
@@ -5258,7 +5893,40 @@
                                 <w:cs/>
                                 <w:lang w:bidi="th-TH"/>
                               </w:rPr>
-                              <w:t>ผสน.กฟจ.กระบี่</w:t>
+                              <w:t>ผส</w:t>
+                            </w:r>
+                            <w:proofErr w:type="spellEnd"/>
+                            <w:r>
+                              <w:rPr>
+                                <w:rFonts w:ascii="TH SarabunIT๙" w:hAnsi="TH SarabunIT๙" w:cs="TH SarabunIT๙" w:hint="cs"/>
+                                <w:sz w:val="32"/>
+                                <w:szCs w:val="32"/>
+                                <w:cs/>
+                                <w:lang w:bidi="th-TH"/>
+                              </w:rPr>
+                              <w:t>น.</w:t>
+                            </w:r>
+                            <w:proofErr w:type="spellStart"/>
+                            <w:r>
+                              <w:rPr>
+                                <w:rFonts w:ascii="TH SarabunIT๙" w:hAnsi="TH SarabunIT๙" w:cs="TH SarabunIT๙" w:hint="cs"/>
+                                <w:sz w:val="32"/>
+                                <w:szCs w:val="32"/>
+                                <w:cs/>
+                                <w:lang w:bidi="th-TH"/>
+                              </w:rPr>
+                              <w:t>กฟ</w:t>
+                            </w:r>
+                            <w:proofErr w:type="spellEnd"/>
+                            <w:r>
+                              <w:rPr>
+                                <w:rFonts w:ascii="TH SarabunIT๙" w:hAnsi="TH SarabunIT๙" w:cs="TH SarabunIT๙" w:hint="cs"/>
+                                <w:sz w:val="32"/>
+                                <w:szCs w:val="32"/>
+                                <w:cs/>
+                                <w:lang w:bidi="th-TH"/>
+                              </w:rPr>
+                              <w:t>จ.กระบี่</w:t>
                             </w:r>
                           </w:p>
                           <w:p>
@@ -5358,7 +6026,40 @@
                                 <w:szCs w:val="32"/>
                                 <w:lang w:bidi="th-TH"/>
                               </w:rPr>
-                              <w:t>{grand_total_fmt}</w:t>
+                              <w:t>{</w:t>
+                            </w:r>
+                            <w:proofErr w:type="spellStart"/>
+                            <w:r>
+                              <w:rPr>
+                                <w:rFonts w:ascii="TH SarabunIT๙" w:hAnsi="TH SarabunIT๙" w:cs="TH SarabunIT๙"/>
+                                <w:spacing w:val="-6"/>
+                                <w:sz w:val="32"/>
+                                <w:szCs w:val="32"/>
+                                <w:lang w:bidi="th-TH"/>
+                              </w:rPr>
+                              <w:t>grand_total_</w:t>
+                            </w:r>
+                            <w:proofErr w:type="gramStart"/>
+                            <w:r>
+                              <w:rPr>
+                                <w:rFonts w:ascii="TH SarabunIT๙" w:hAnsi="TH SarabunIT๙" w:cs="TH SarabunIT๙"/>
+                                <w:spacing w:val="-6"/>
+                                <w:sz w:val="32"/>
+                                <w:szCs w:val="32"/>
+                                <w:lang w:bidi="th-TH"/>
+                              </w:rPr>
+                              <w:t>fmt</w:t>
+                            </w:r>
+                            <w:proofErr w:type="spellEnd"/>
+                            <w:r>
+                              <w:rPr>
+                                <w:rFonts w:ascii="TH SarabunIT๙" w:hAnsi="TH SarabunIT๙" w:cs="TH SarabunIT๙"/>
+                                <w:spacing w:val="-6"/>
+                                <w:sz w:val="32"/>
+                                <w:szCs w:val="32"/>
+                                <w:lang w:bidi="th-TH"/>
+                              </w:rPr>
+                              <w:t>}</w:t>
                             </w:r>
                             <w:r>
                               <w:rPr>
@@ -5381,6 +6082,7 @@
                               </w:rPr>
                               <w:t xml:space="preserve"> บาท</w:t>
                             </w:r>
+                            <w:proofErr w:type="gramEnd"/>
                           </w:p>
                           <w:p>
                             <w:pPr>
@@ -5395,7 +6097,7 @@
                           </w:p>
                           <w:p>
                             <w:pPr>
-                              <w:pStyle w:val="ListParagraph"/>
+                              <w:pStyle w:val="a8"/>
                               <w:rPr>
                                 <w:rFonts w:ascii="TH SarabunIT๙" w:hAnsi="TH SarabunIT๙" w:cs="TH SarabunIT๙"/>
                                 <w:sz w:val="32"/>
@@ -5405,7 +6107,7 @@
                           </w:p>
                           <w:p>
                             <w:pPr>
-                              <w:pStyle w:val="ListParagraph"/>
+                              <w:pStyle w:val="a8"/>
                               <w:rPr>
                                 <w:rFonts w:ascii="TH SarabunIT๙" w:hAnsi="TH SarabunIT๙" w:cs="TH SarabunIT๙"/>
                                 <w:sz w:val="32"/>
@@ -5415,7 +6117,7 @@
                           </w:p>
                           <w:p>
                             <w:pPr>
-                              <w:pStyle w:val="ListParagraph"/>
+                              <w:pStyle w:val="a8"/>
                               <w:rPr>
                                 <w:rFonts w:ascii="TH SarabunIT๙" w:hAnsi="TH SarabunIT๙" w:cs="TH SarabunIT๙"/>
                                 <w:sz w:val="32"/>
@@ -5425,7 +6127,7 @@
                           </w:p>
                           <w:p>
                             <w:pPr>
-                              <w:pStyle w:val="ListParagraph"/>
+                              <w:pStyle w:val="a8"/>
                               <w:rPr>
                                 <w:rFonts w:ascii="TH SarabunIT๙" w:hAnsi="TH SarabunIT๙" w:cs="TH SarabunIT๙"/>
                                 <w:sz w:val="32"/>
@@ -5446,7 +6148,7 @@
                           </w:p>
                           <w:p>
                             <w:pPr>
-                              <w:pStyle w:val="ListParagraph"/>
+                              <w:pStyle w:val="a8"/>
                               <w:rPr>
                                 <w:rFonts w:ascii="TH SarabunIT๙" w:hAnsi="TH SarabunIT๙" w:cs="TH SarabunIT๙"/>
                                 <w:sz w:val="32"/>
@@ -5475,7 +6177,7 @@
           </mc:Choice>
           <mc:Fallback>
             <w:pict>
-              <v:shape w14:anchorId="0D869EFA" id="_x0000_s1027" type="#_x0000_t202" style="position:absolute;left:0;text-align:left;margin-left:-12.4pt;margin-top:11.05pt;width:245.1pt;height:163.7pt;z-index:251663872;visibility:visible;mso-wrap-style:square;mso-width-percent:0;mso-height-percent:0;mso-wrap-distance-left:9pt;mso-wrap-distance-top:0;mso-wrap-distance-right:9pt;mso-wrap-distance-bottom:0;mso-position-horizontal:absolute;mso-position-horizontal-relative:margin;mso-position-vertical:absolute;mso-position-vertical-relative:text;mso-width-percent:0;mso-height-percent:0;mso-width-relative:page;mso-height-relative:page;v-text-anchor:top" o:gfxdata="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" stroked="f">
+              <v:shape w14:anchorId="0D869EFA" id="_x0000_s1027" type="#_x0000_t202" style="position:absolute;left:0;text-align:left;margin-left:-12.4pt;margin-top:11.05pt;width:245.1pt;height:163.7pt;z-index:251663872;visibility:visible;mso-wrap-style:square;mso-width-percent:0;mso-height-percent:0;mso-wrap-distance-left:9pt;mso-wrap-distance-top:0;mso-wrap-distance-right:9pt;mso-wrap-distance-bottom:0;mso-position-horizontal:absolute;mso-position-horizontal-relative:margin;mso-position-vertical:absolute;mso-position-vertical-relative:text;mso-width-percent:0;mso-height-percent:0;mso-width-relative:page;mso-height-relative:page;v-text-anchor:top" o:gfxdata="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" stroked="f">
                 <v:textbox>
                   <w:txbxContent>
                     <w:p>
@@ -5506,6 +6208,7 @@
                         </w:rPr>
                         <w:t xml:space="preserve"> </w:t>
                       </w:r>
+                      <w:proofErr w:type="spellStart"/>
                       <w:r>
                         <w:rPr>
                           <w:rFonts w:ascii="TH SarabunIT๙" w:hAnsi="TH SarabunIT๙" w:cs="TH SarabunIT๙" w:hint="cs"/>
@@ -5514,7 +6217,40 @@
                           <w:cs/>
                           <w:lang w:bidi="th-TH"/>
                         </w:rPr>
-                        <w:t>ผสน.กฟจ.กระบี่</w:t>
+                        <w:t>ผส</w:t>
+                      </w:r>
+                      <w:proofErr w:type="spellEnd"/>
+                      <w:r>
+                        <w:rPr>
+                          <w:rFonts w:ascii="TH SarabunIT๙" w:hAnsi="TH SarabunIT๙" w:cs="TH SarabunIT๙" w:hint="cs"/>
+                          <w:sz w:val="32"/>
+                          <w:szCs w:val="32"/>
+                          <w:cs/>
+                          <w:lang w:bidi="th-TH"/>
+                        </w:rPr>
+                        <w:t>น.</w:t>
+                      </w:r>
+                      <w:proofErr w:type="spellStart"/>
+                      <w:r>
+                        <w:rPr>
+                          <w:rFonts w:ascii="TH SarabunIT๙" w:hAnsi="TH SarabunIT๙" w:cs="TH SarabunIT๙" w:hint="cs"/>
+                          <w:sz w:val="32"/>
+                          <w:szCs w:val="32"/>
+                          <w:cs/>
+                          <w:lang w:bidi="th-TH"/>
+                        </w:rPr>
+                        <w:t>กฟ</w:t>
+                      </w:r>
+                      <w:proofErr w:type="spellEnd"/>
+                      <w:r>
+                        <w:rPr>
+                          <w:rFonts w:ascii="TH SarabunIT๙" w:hAnsi="TH SarabunIT๙" w:cs="TH SarabunIT๙" w:hint="cs"/>
+                          <w:sz w:val="32"/>
+                          <w:szCs w:val="32"/>
+                          <w:cs/>
+                          <w:lang w:bidi="th-TH"/>
+                        </w:rPr>
+                        <w:t>จ.กระบี่</w:t>
                       </w:r>
                     </w:p>
                     <w:p>
@@ -5685,7 +6421,7 @@
                     </w:p>
                     <w:p>
                       <w:pPr>
-                        <w:pStyle w:val="ListParagraph"/>
+                        <w:pStyle w:val="a8"/>
                         <w:rPr>
                           <w:rFonts w:ascii="TH SarabunIT๙" w:hAnsi="TH SarabunIT๙" w:cs="TH SarabunIT๙"/>
                           <w:sz w:val="32"/>
@@ -5695,7 +6431,7 @@
                     </w:p>
                     <w:p>
                       <w:pPr>
-                        <w:pStyle w:val="ListParagraph"/>
+                        <w:pStyle w:val="a8"/>
                         <w:rPr>
                           <w:rFonts w:ascii="TH SarabunIT๙" w:hAnsi="TH SarabunIT๙" w:cs="TH SarabunIT๙"/>
                           <w:sz w:val="32"/>
@@ -5705,7 +6441,7 @@
                     </w:p>
                     <w:p>
                       <w:pPr>
-                        <w:pStyle w:val="ListParagraph"/>
+                        <w:pStyle w:val="a8"/>
                         <w:rPr>
                           <w:rFonts w:ascii="TH SarabunIT๙" w:hAnsi="TH SarabunIT๙" w:cs="TH SarabunIT๙"/>
                           <w:sz w:val="32"/>
@@ -5715,7 +6451,7 @@
                     </w:p>
                     <w:p>
                       <w:pPr>
-                        <w:pStyle w:val="ListParagraph"/>
+                        <w:pStyle w:val="a8"/>
                         <w:rPr>
                           <w:rFonts w:ascii="TH SarabunIT๙" w:hAnsi="TH SarabunIT๙" w:cs="TH SarabunIT๙"/>
                           <w:sz w:val="32"/>
@@ -5736,7 +6472,7 @@
                     </w:p>
                     <w:p>
                       <w:pPr>
-                        <w:pStyle w:val="ListParagraph"/>
+                        <w:pStyle w:val="a8"/>
                         <w:rPr>
                           <w:rFonts w:ascii="TH SarabunIT๙" w:hAnsi="TH SarabunIT๙" w:cs="TH SarabunIT๙"/>
                           <w:sz w:val="32"/>
@@ -5912,7 +6648,7 @@
 </file>
 
 <file path=word/numbering.xml><?xml version="1.0" encoding="utf-8"?>
-<w:numbering xmlns:wpc="http://schemas.microsoft.com/office/word/2010/wordprocessingCanvas" xmlns:cx="http://schemas.microsoft.com/office/drawing/2014/chartex" xmlns:cx1="http://schemas.microsoft.com/office/drawing/2015/9/8/chartex" xmlns:cx2="http://schemas.microsoft.com/office/drawing/2015/10/21/chartex" xmlns:cx3="http://schemas.microsoft.com/office/drawing/2016/5/9/chartex" xmlns:cx4="http://schemas.microsoft.com/office/drawing/2016/5/10/chartex" xmlns:cx5="http://schemas.microsoft.com/office/drawing/2016/5/11/chartex" xmlns:cx6="http://schemas.microsoft.com/office/drawing/2016/5/12/chartex" xmlns:cx7="http://schemas.microsoft.com/office/drawing/2016/5/13/chartex" xmlns:cx8="http://schemas.microsoft.com/office/drawing/2016/5/14/chartex" xmlns:mc="http://schemas.openxmlformats.org/markup-compatibility/2006" xmlns:aink="http://schemas.microsoft.com/office/drawing/2016/ink" xmlns:am3d="http://schemas.microsoft.com/office/drawing/2017/model3d" xmlns:o="urn:schemas-microsoft-com:office:office" xmlns:oel="http://schemas.microsoft.com/office/2019/extlst" xmlns:r="http://schemas.openxmlformats.org/officeDocument/2006/relationships" xmlns:m="http://schemas.openxmlformats.org/officeDocument/2006/math" xmlns:v="urn:schemas-microsoft-com:vml" xmlns:wp14="http://schemas.microsoft.com/office/word/2010/wordprocessingDrawing" xmlns:wp="http://schemas.openxmlformats.org/drawingml/2006/wordprocessingDrawing" xmlns:w10="urn:schemas-microsoft-com:office:word" xmlns:w="http://schemas.openxmlformats.org/wordprocessingml/2006/main" xmlns:w14="http://schemas.microsoft.com/office/word/2010/wordml" xmlns:w15="http://schemas.microsoft.com/office/word/2012/wordml" xmlns:w16cex="http://schemas.microsoft.com/office/word/2018/wordml/cex" xmlns:w16cid="http://schemas.microsoft.com/office/word/2016/wordml/cid" xmlns:w16="http://schemas.microsoft.com/office/word/2018/wordml" xmlns:w16du="http://schemas.microsoft.com/office/word/2023/wordml/word16du" xmlns:w16sdtdh="http://schemas.microsoft.com/office/word/2020/wordml/sdtdatahash" xmlns:w16sdtfl="http://schemas.microsoft.com/office/word/2024/wordml/sdtformatlock" xmlns:w16se="http://schemas.microsoft.com/office/word/2015/wordml/symex" xmlns:wpg="http://schemas.microsoft.com/office/word/2010/wordprocessingGroup" xmlns:wpi="http://schemas.microsoft.com/office/word/2010/wordprocessingInk" xmlns:wne="http://schemas.microsoft.com/office/word/2006/wordml" xmlns:wps="http://schemas.microsoft.com/office/word/2010/wordprocessingShape" mc:Ignorable="w14 w15 w16se w16cid w16 w16cex w16sdtdh w16sdtfl w16du wp14">
+<w:numbering xmlns:wpc="http://schemas.microsoft.com/office/word/2010/wordprocessingCanvas" xmlns:cx="http://schemas.microsoft.com/office/drawing/2014/chartex" xmlns:cx1="http://schemas.microsoft.com/office/drawing/2015/9/8/chartex" xmlns:cx2="http://schemas.microsoft.com/office/drawing/2015/10/21/chartex" xmlns:cx3="http://schemas.microsoft.com/office/drawing/2016/5/9/chartex" xmlns:cx4="http://schemas.microsoft.com/office/drawing/2016/5/10/chartex" xmlns:cx5="http://schemas.microsoft.com/office/drawing/2016/5/11/chartex" xmlns:cx6="http://schemas.microsoft.com/office/drawing/2016/5/12/chartex" xmlns:cx7="http://schemas.microsoft.com/office/drawing/2016/5/13/chartex" xmlns:cx8="http://schemas.microsoft.com/office/drawing/2016/5/14/chartex" xmlns:mc="http://schemas.openxmlformats.org/markup-compatibility/2006" xmlns:aink="http://schemas.microsoft.com/office/drawing/2016/ink" xmlns:am3d="http://schemas.microsoft.com/office/drawing/2017/model3d" xmlns:o="urn:schemas-microsoft-com:office:office" xmlns:r="http://schemas.openxmlformats.org/officeDocument/2006/relationships" xmlns:m="http://schemas.openxmlformats.org/officeDocument/2006/math" xmlns:v="urn:schemas-microsoft-com:vml" xmlns:wp14="http://schemas.microsoft.com/office/word/2010/wordprocessingDrawing" xmlns:wp="http://schemas.openxmlformats.org/drawingml/2006/wordprocessingDrawing" xmlns:w10="urn:schemas-microsoft-com:office:word" xmlns:w="http://schemas.openxmlformats.org/wordprocessingml/2006/main" xmlns:w14="http://schemas.microsoft.com/office/word/2010/wordml" xmlns:w15="http://schemas.microsoft.com/office/word/2012/wordml" xmlns:w16cid="http://schemas.microsoft.com/office/word/2016/wordml/cid" xmlns:w16se="http://schemas.microsoft.com/office/word/2015/wordml/symex" xmlns:wpg="http://schemas.microsoft.com/office/word/2010/wordprocessingGroup" xmlns:wpi="http://schemas.microsoft.com/office/word/2010/wordprocessingInk" xmlns:wne="http://schemas.microsoft.com/office/word/2006/wordml" xmlns:wps="http://schemas.microsoft.com/office/word/2010/wordprocessingShape" mc:Ignorable="w14 w15 w16se w16cid wp14">
   <w:abstractNum w:abstractNumId="0" w15:restartNumberingAfterBreak="0">
     <w:nsid w:val="00600FF6"/>
     <w:multiLevelType w:val="multilevel"/>
@@ -11690,7 +12426,7 @@
       </w:rPr>
     </w:lvl>
   </w:abstractNum>
-  <w:num w:numId="1" w16cid:durableId="458884341">
+  <w:num w:numId="1">
     <w:abstractNumId w:val="19"/>
     <w:lvlOverride w:ilvl="0"/>
     <w:lvlOverride w:ilvl="1">
@@ -11718,152 +12454,152 @@
       <w:startOverride w:val="1"/>
     </w:lvlOverride>
   </w:num>
-  <w:num w:numId="2" w16cid:durableId="1111391618">
+  <w:num w:numId="2">
     <w:abstractNumId w:val="12"/>
   </w:num>
-  <w:num w:numId="3" w16cid:durableId="1593512933">
+  <w:num w:numId="3">
     <w:abstractNumId w:val="38"/>
   </w:num>
-  <w:num w:numId="4" w16cid:durableId="1082097121">
+  <w:num w:numId="4">
     <w:abstractNumId w:val="26"/>
   </w:num>
-  <w:num w:numId="5" w16cid:durableId="2102723236">
+  <w:num w:numId="5">
     <w:abstractNumId w:val="17"/>
   </w:num>
-  <w:num w:numId="6" w16cid:durableId="2075464190">
+  <w:num w:numId="6">
     <w:abstractNumId w:val="8"/>
   </w:num>
-  <w:num w:numId="7" w16cid:durableId="1613198076">
+  <w:num w:numId="7">
     <w:abstractNumId w:val="29"/>
   </w:num>
-  <w:num w:numId="8" w16cid:durableId="1002509529">
+  <w:num w:numId="8">
     <w:abstractNumId w:val="9"/>
   </w:num>
-  <w:num w:numId="9" w16cid:durableId="1351225309">
+  <w:num w:numId="9">
     <w:abstractNumId w:val="39"/>
   </w:num>
-  <w:num w:numId="10" w16cid:durableId="2132895909">
+  <w:num w:numId="10">
     <w:abstractNumId w:val="16"/>
   </w:num>
-  <w:num w:numId="11" w16cid:durableId="799809428">
+  <w:num w:numId="11">
     <w:abstractNumId w:val="10"/>
   </w:num>
-  <w:num w:numId="12" w16cid:durableId="172963139">
+  <w:num w:numId="12">
     <w:abstractNumId w:val="11"/>
   </w:num>
-  <w:num w:numId="13" w16cid:durableId="1705325718">
+  <w:num w:numId="13">
     <w:abstractNumId w:val="5"/>
   </w:num>
-  <w:num w:numId="14" w16cid:durableId="2049329909">
+  <w:num w:numId="14">
     <w:abstractNumId w:val="15"/>
   </w:num>
-  <w:num w:numId="15" w16cid:durableId="1391074260">
+  <w:num w:numId="15">
     <w:abstractNumId w:val="40"/>
   </w:num>
-  <w:num w:numId="16" w16cid:durableId="1994331895">
+  <w:num w:numId="16">
     <w:abstractNumId w:val="20"/>
   </w:num>
-  <w:num w:numId="17" w16cid:durableId="1748772240">
+  <w:num w:numId="17">
     <w:abstractNumId w:val="21"/>
   </w:num>
-  <w:num w:numId="18" w16cid:durableId="1929271661">
+  <w:num w:numId="18">
     <w:abstractNumId w:val="24"/>
   </w:num>
-  <w:num w:numId="19" w16cid:durableId="547304251">
+  <w:num w:numId="19">
     <w:abstractNumId w:val="2"/>
   </w:num>
-  <w:num w:numId="20" w16cid:durableId="1461727717">
+  <w:num w:numId="20">
     <w:abstractNumId w:val="4"/>
   </w:num>
-  <w:num w:numId="21" w16cid:durableId="303043849">
+  <w:num w:numId="21">
     <w:abstractNumId w:val="45"/>
   </w:num>
-  <w:num w:numId="22" w16cid:durableId="1185896952">
+  <w:num w:numId="22">
     <w:abstractNumId w:val="31"/>
   </w:num>
-  <w:num w:numId="23" w16cid:durableId="1912425654">
+  <w:num w:numId="23">
     <w:abstractNumId w:val="43"/>
   </w:num>
-  <w:num w:numId="24" w16cid:durableId="894773729">
+  <w:num w:numId="24">
     <w:abstractNumId w:val="41"/>
   </w:num>
-  <w:num w:numId="25" w16cid:durableId="1585142527">
+  <w:num w:numId="25">
     <w:abstractNumId w:val="25"/>
   </w:num>
-  <w:num w:numId="26" w16cid:durableId="1033117618">
+  <w:num w:numId="26">
     <w:abstractNumId w:val="0"/>
   </w:num>
-  <w:num w:numId="27" w16cid:durableId="1620143646">
+  <w:num w:numId="27">
     <w:abstractNumId w:val="22"/>
   </w:num>
-  <w:num w:numId="28" w16cid:durableId="1636372622">
+  <w:num w:numId="28">
     <w:abstractNumId w:val="28"/>
   </w:num>
-  <w:num w:numId="29" w16cid:durableId="736248918">
+  <w:num w:numId="29">
     <w:abstractNumId w:val="46"/>
   </w:num>
-  <w:num w:numId="30" w16cid:durableId="582569741">
+  <w:num w:numId="30">
     <w:abstractNumId w:val="1"/>
   </w:num>
-  <w:num w:numId="31" w16cid:durableId="2091458800">
+  <w:num w:numId="31">
     <w:abstractNumId w:val="37"/>
   </w:num>
-  <w:num w:numId="32" w16cid:durableId="1253322070">
+  <w:num w:numId="32">
     <w:abstractNumId w:val="27"/>
   </w:num>
-  <w:num w:numId="33" w16cid:durableId="1031298947">
+  <w:num w:numId="33">
     <w:abstractNumId w:val="6"/>
   </w:num>
-  <w:num w:numId="34" w16cid:durableId="1350909263">
+  <w:num w:numId="34">
     <w:abstractNumId w:val="36"/>
   </w:num>
-  <w:num w:numId="35" w16cid:durableId="549268459">
+  <w:num w:numId="35">
     <w:abstractNumId w:val="47"/>
   </w:num>
-  <w:num w:numId="36" w16cid:durableId="1907690142">
+  <w:num w:numId="36">
     <w:abstractNumId w:val="35"/>
   </w:num>
-  <w:num w:numId="37" w16cid:durableId="1408530093">
+  <w:num w:numId="37">
     <w:abstractNumId w:val="42"/>
   </w:num>
-  <w:num w:numId="38" w16cid:durableId="77481866">
+  <w:num w:numId="38">
     <w:abstractNumId w:val="32"/>
   </w:num>
-  <w:num w:numId="39" w16cid:durableId="966619286">
+  <w:num w:numId="39">
     <w:abstractNumId w:val="18"/>
   </w:num>
-  <w:num w:numId="40" w16cid:durableId="1466385021">
+  <w:num w:numId="40">
     <w:abstractNumId w:val="13"/>
   </w:num>
-  <w:num w:numId="41" w16cid:durableId="1575898837">
+  <w:num w:numId="41">
     <w:abstractNumId w:val="14"/>
   </w:num>
-  <w:num w:numId="42" w16cid:durableId="756945594">
+  <w:num w:numId="42">
     <w:abstractNumId w:val="30"/>
   </w:num>
-  <w:num w:numId="43" w16cid:durableId="983587765">
+  <w:num w:numId="43">
     <w:abstractNumId w:val="44"/>
   </w:num>
-  <w:num w:numId="44" w16cid:durableId="243689955">
+  <w:num w:numId="44">
     <w:abstractNumId w:val="33"/>
   </w:num>
-  <w:num w:numId="45" w16cid:durableId="1325863008">
+  <w:num w:numId="45">
     <w:abstractNumId w:val="3"/>
   </w:num>
-  <w:num w:numId="46" w16cid:durableId="717896686">
+  <w:num w:numId="46">
     <w:abstractNumId w:val="23"/>
   </w:num>
-  <w:num w:numId="47" w16cid:durableId="1059591925">
+  <w:num w:numId="47">
     <w:abstractNumId w:val="7"/>
   </w:num>
-  <w:num w:numId="48" w16cid:durableId="561644084">
+  <w:num w:numId="48">
     <w:abstractNumId w:val="34"/>
   </w:num>
 </w:numbering>
 </file>
 
 <file path=word/styles.xml><?xml version="1.0" encoding="utf-8"?>
-<w:styles xmlns:mc="http://schemas.openxmlformats.org/markup-compatibility/2006" xmlns:r="http://schemas.openxmlformats.org/officeDocument/2006/relationships" xmlns:w="http://schemas.openxmlformats.org/wordprocessingml/2006/main" xmlns:w14="http://schemas.microsoft.com/office/word/2010/wordml" xmlns:w15="http://schemas.microsoft.com/office/word/2012/wordml" xmlns:w16cex="http://schemas.microsoft.com/office/word/2018/wordml/cex" xmlns:w16cid="http://schemas.microsoft.com/office/word/2016/wordml/cid" xmlns:w16="http://schemas.microsoft.com/office/word/2018/wordml" xmlns:w16du="http://schemas.microsoft.com/office/word/2023/wordml/word16du" xmlns:w16sdtdh="http://schemas.microsoft.com/office/word/2020/wordml/sdtdatahash" xmlns:w16sdtfl="http://schemas.microsoft.com/office/word/2024/wordml/sdtformatlock" xmlns:w16se="http://schemas.microsoft.com/office/word/2015/wordml/symex" mc:Ignorable="w14 w15 w16se w16cid w16 w16cex w16sdtdh w16sdtfl w16du">
+<w:styles xmlns:mc="http://schemas.openxmlformats.org/markup-compatibility/2006" xmlns:r="http://schemas.openxmlformats.org/officeDocument/2006/relationships" xmlns:w="http://schemas.openxmlformats.org/wordprocessingml/2006/main" xmlns:w14="http://schemas.microsoft.com/office/word/2010/wordml" xmlns:w15="http://schemas.microsoft.com/office/word/2012/wordml" xmlns:w16cid="http://schemas.microsoft.com/office/word/2016/wordml/cid" xmlns:w16se="http://schemas.microsoft.com/office/word/2015/wordml/symex" mc:Ignorable="w14 w15 w16se w16cid">
   <w:docDefaults>
     <w:rPrDefault>
       <w:rPr>
@@ -11879,7 +12615,7 @@
       </w:pPr>
     </w:pPrDefault>
   </w:docDefaults>
-  <w:latentStyles w:defLockedState="0" w:defUIPriority="99" w:defSemiHidden="0" w:defUnhideWhenUsed="0" w:defQFormat="0" w:count="376">
+  <w:latentStyles w:defLockedState="0" w:defUIPriority="99" w:defSemiHidden="0" w:defUnhideWhenUsed="0" w:defQFormat="0" w:count="375">
     <w:lsdException w:name="Normal" w:uiPriority="0" w:qFormat="1"/>
     <w:lsdException w:name="heading 1" w:uiPriority="9" w:qFormat="1"/>
     <w:lsdException w:name="heading 2" w:semiHidden="1" w:uiPriority="9" w:unhideWhenUsed="1" w:qFormat="1"/>
@@ -12255,9 +12991,8 @@
     <w:lsdException w:name="Smart Hyperlink" w:semiHidden="1" w:unhideWhenUsed="1"/>
     <w:lsdException w:name="Hashtag" w:semiHidden="1" w:unhideWhenUsed="1"/>
     <w:lsdException w:name="Unresolved Mention" w:semiHidden="1" w:unhideWhenUsed="1"/>
-    <w:lsdException w:name="Smart Link" w:semiHidden="1" w:unhideWhenUsed="1"/>
   </w:latentStyles>
-  <w:style w:type="paragraph" w:default="1" w:styleId="Normal">
+  <w:style w:type="paragraph" w:default="1" w:styleId="a">
     <w:name w:val="Normal"/>
     <w:qFormat/>
     <w:rsid w:val="00EF1F8B"/>
@@ -12271,11 +13006,11 @@
       <w:lang w:bidi="en-US"/>
     </w:rPr>
   </w:style>
-  <w:style w:type="paragraph" w:styleId="Heading1">
+  <w:style w:type="paragraph" w:styleId="1">
     <w:name w:val="heading 1"/>
-    <w:basedOn w:val="Normal"/>
-    <w:next w:val="Normal"/>
-    <w:link w:val="Heading1Char"/>
+    <w:basedOn w:val="a"/>
+    <w:next w:val="a"/>
+    <w:link w:val="10"/>
     <w:uiPriority w:val="9"/>
     <w:qFormat/>
     <w:rsid w:val="008F3AA2"/>
@@ -12293,11 +13028,11 @@
       <w:szCs w:val="32"/>
     </w:rPr>
   </w:style>
-  <w:style w:type="paragraph" w:styleId="Heading2">
+  <w:style w:type="paragraph" w:styleId="2">
     <w:name w:val="heading 2"/>
-    <w:basedOn w:val="Normal"/>
-    <w:next w:val="Normal"/>
-    <w:link w:val="Heading2Char"/>
+    <w:basedOn w:val="a"/>
+    <w:next w:val="a"/>
+    <w:link w:val="20"/>
     <w:uiPriority w:val="9"/>
     <w:unhideWhenUsed/>
     <w:qFormat/>
@@ -12317,11 +13052,11 @@
       <w:szCs w:val="28"/>
     </w:rPr>
   </w:style>
-  <w:style w:type="paragraph" w:styleId="Heading3">
+  <w:style w:type="paragraph" w:styleId="3">
     <w:name w:val="heading 3"/>
-    <w:basedOn w:val="Normal"/>
-    <w:next w:val="Normal"/>
-    <w:link w:val="Heading3Char"/>
+    <w:basedOn w:val="a"/>
+    <w:next w:val="a"/>
+    <w:link w:val="30"/>
     <w:uiPriority w:val="9"/>
     <w:unhideWhenUsed/>
     <w:qFormat/>
@@ -12339,11 +13074,11 @@
       <w:szCs w:val="26"/>
     </w:rPr>
   </w:style>
-  <w:style w:type="paragraph" w:styleId="Heading4">
+  <w:style w:type="paragraph" w:styleId="4">
     <w:name w:val="heading 4"/>
-    <w:basedOn w:val="Normal"/>
-    <w:next w:val="Normal"/>
-    <w:link w:val="Heading4Char"/>
+    <w:basedOn w:val="a"/>
+    <w:next w:val="a"/>
+    <w:link w:val="40"/>
     <w:uiPriority w:val="9"/>
     <w:semiHidden/>
     <w:unhideWhenUsed/>
@@ -12361,11 +13096,11 @@
       <w:szCs w:val="28"/>
     </w:rPr>
   </w:style>
-  <w:style w:type="paragraph" w:styleId="Heading5">
+  <w:style w:type="paragraph" w:styleId="5">
     <w:name w:val="heading 5"/>
-    <w:basedOn w:val="Normal"/>
-    <w:next w:val="Normal"/>
-    <w:link w:val="Heading5Char"/>
+    <w:basedOn w:val="a"/>
+    <w:next w:val="a"/>
+    <w:link w:val="50"/>
     <w:uiPriority w:val="9"/>
     <w:semiHidden/>
     <w:unhideWhenUsed/>
@@ -12384,11 +13119,11 @@
       <w:szCs w:val="26"/>
     </w:rPr>
   </w:style>
-  <w:style w:type="paragraph" w:styleId="Heading6">
+  <w:style w:type="paragraph" w:styleId="6">
     <w:name w:val="heading 6"/>
-    <w:basedOn w:val="Normal"/>
-    <w:next w:val="Normal"/>
-    <w:link w:val="Heading6Char"/>
+    <w:basedOn w:val="a"/>
+    <w:next w:val="a"/>
+    <w:link w:val="60"/>
     <w:uiPriority w:val="9"/>
     <w:semiHidden/>
     <w:unhideWhenUsed/>
@@ -12405,11 +13140,11 @@
       <w:szCs w:val="22"/>
     </w:rPr>
   </w:style>
-  <w:style w:type="paragraph" w:styleId="Heading7">
+  <w:style w:type="paragraph" w:styleId="7">
     <w:name w:val="heading 7"/>
-    <w:basedOn w:val="Normal"/>
-    <w:next w:val="Normal"/>
-    <w:link w:val="Heading7Char"/>
+    <w:basedOn w:val="a"/>
+    <w:next w:val="a"/>
+    <w:link w:val="70"/>
     <w:uiPriority w:val="9"/>
     <w:semiHidden/>
     <w:unhideWhenUsed/>
@@ -12420,11 +13155,11 @@
       <w:outlineLvl w:val="6"/>
     </w:pPr>
   </w:style>
-  <w:style w:type="paragraph" w:styleId="Heading8">
+  <w:style w:type="paragraph" w:styleId="8">
     <w:name w:val="heading 8"/>
-    <w:basedOn w:val="Normal"/>
-    <w:next w:val="Normal"/>
-    <w:link w:val="Heading8Char"/>
+    <w:basedOn w:val="a"/>
+    <w:next w:val="a"/>
+    <w:link w:val="80"/>
     <w:uiPriority w:val="9"/>
     <w:semiHidden/>
     <w:unhideWhenUsed/>
@@ -12439,11 +13174,11 @@
       <w:iCs/>
     </w:rPr>
   </w:style>
-  <w:style w:type="paragraph" w:styleId="Heading9">
+  <w:style w:type="paragraph" w:styleId="9">
     <w:name w:val="heading 9"/>
-    <w:basedOn w:val="Normal"/>
-    <w:next w:val="Normal"/>
-    <w:link w:val="Heading9Char"/>
+    <w:basedOn w:val="a"/>
+    <w:next w:val="a"/>
+    <w:link w:val="90"/>
     <w:uiPriority w:val="9"/>
     <w:semiHidden/>
     <w:unhideWhenUsed/>
@@ -12459,13 +13194,13 @@
       <w:szCs w:val="22"/>
     </w:rPr>
   </w:style>
-  <w:style w:type="character" w:default="1" w:styleId="DefaultParagraphFont">
+  <w:style w:type="character" w:default="1" w:styleId="a0">
     <w:name w:val="Default Paragraph Font"/>
     <w:uiPriority w:val="1"/>
     <w:semiHidden/>
     <w:unhideWhenUsed/>
   </w:style>
-  <w:style w:type="table" w:default="1" w:styleId="TableNormal">
+  <w:style w:type="table" w:default="1" w:styleId="a1">
     <w:name w:val="Normal Table"/>
     <w:uiPriority w:val="99"/>
     <w:semiHidden/>
@@ -12480,16 +13215,16 @@
       </w:tblCellMar>
     </w:tblPr>
   </w:style>
-  <w:style w:type="numbering" w:default="1" w:styleId="NoList">
+  <w:style w:type="numbering" w:default="1" w:styleId="a2">
     <w:name w:val="No List"/>
     <w:uiPriority w:val="99"/>
     <w:semiHidden/>
     <w:unhideWhenUsed/>
   </w:style>
-  <w:style w:type="character" w:customStyle="1" w:styleId="Heading1Char">
-    <w:name w:val="Heading 1 Char"/>
-    <w:basedOn w:val="DefaultParagraphFont"/>
-    <w:link w:val="Heading1"/>
+  <w:style w:type="character" w:customStyle="1" w:styleId="10">
+    <w:name w:val="หัวเรื่อง 1 อักขระ"/>
+    <w:basedOn w:val="a0"/>
+    <w:link w:val="1"/>
     <w:uiPriority w:val="9"/>
     <w:rsid w:val="008F3AA2"/>
     <w:rPr>
@@ -12502,10 +13237,10 @@
       <w:lang w:bidi="en-US"/>
     </w:rPr>
   </w:style>
-  <w:style w:type="character" w:customStyle="1" w:styleId="Heading2Char">
-    <w:name w:val="Heading 2 Char"/>
-    <w:basedOn w:val="DefaultParagraphFont"/>
-    <w:link w:val="Heading2"/>
+  <w:style w:type="character" w:customStyle="1" w:styleId="20">
+    <w:name w:val="หัวเรื่อง 2 อักขระ"/>
+    <w:basedOn w:val="a0"/>
+    <w:link w:val="2"/>
     <w:uiPriority w:val="9"/>
     <w:rsid w:val="008F3AA2"/>
     <w:rPr>
@@ -12518,10 +13253,10 @@
       <w:lang w:bidi="en-US"/>
     </w:rPr>
   </w:style>
-  <w:style w:type="character" w:customStyle="1" w:styleId="Heading3Char">
-    <w:name w:val="Heading 3 Char"/>
-    <w:basedOn w:val="DefaultParagraphFont"/>
-    <w:link w:val="Heading3"/>
+  <w:style w:type="character" w:customStyle="1" w:styleId="30">
+    <w:name w:val="หัวเรื่อง 3 อักขระ"/>
+    <w:basedOn w:val="a0"/>
+    <w:link w:val="3"/>
     <w:uiPriority w:val="9"/>
     <w:rsid w:val="008F3AA2"/>
     <w:rPr>
@@ -12533,10 +13268,10 @@
       <w:lang w:bidi="en-US"/>
     </w:rPr>
   </w:style>
-  <w:style w:type="character" w:customStyle="1" w:styleId="Heading4Char">
-    <w:name w:val="Heading 4 Char"/>
-    <w:basedOn w:val="DefaultParagraphFont"/>
-    <w:link w:val="Heading4"/>
+  <w:style w:type="character" w:customStyle="1" w:styleId="40">
+    <w:name w:val="หัวเรื่อง 4 อักขระ"/>
+    <w:basedOn w:val="a0"/>
+    <w:link w:val="4"/>
     <w:uiPriority w:val="9"/>
     <w:semiHidden/>
     <w:rsid w:val="008F3AA2"/>
@@ -12548,10 +13283,10 @@
       <w:lang w:bidi="en-US"/>
     </w:rPr>
   </w:style>
-  <w:style w:type="character" w:customStyle="1" w:styleId="Heading5Char">
-    <w:name w:val="Heading 5 Char"/>
-    <w:basedOn w:val="DefaultParagraphFont"/>
-    <w:link w:val="Heading5"/>
+  <w:style w:type="character" w:customStyle="1" w:styleId="50">
+    <w:name w:val="หัวเรื่อง 5 อักขระ"/>
+    <w:basedOn w:val="a0"/>
+    <w:link w:val="5"/>
     <w:uiPriority w:val="9"/>
     <w:semiHidden/>
     <w:rsid w:val="008F3AA2"/>
@@ -12566,10 +13301,10 @@
       <w:lang w:bidi="en-US"/>
     </w:rPr>
   </w:style>
-  <w:style w:type="character" w:customStyle="1" w:styleId="Heading6Char">
-    <w:name w:val="Heading 6 Char"/>
-    <w:basedOn w:val="DefaultParagraphFont"/>
-    <w:link w:val="Heading6"/>
+  <w:style w:type="character" w:customStyle="1" w:styleId="60">
+    <w:name w:val="หัวเรื่อง 6 อักขระ"/>
+    <w:basedOn w:val="a0"/>
+    <w:link w:val="6"/>
     <w:uiPriority w:val="9"/>
     <w:semiHidden/>
     <w:rsid w:val="008F3AA2"/>
@@ -12581,10 +13316,10 @@
       <w:lang w:bidi="en-US"/>
     </w:rPr>
   </w:style>
-  <w:style w:type="character" w:customStyle="1" w:styleId="Heading7Char">
-    <w:name w:val="Heading 7 Char"/>
-    <w:basedOn w:val="DefaultParagraphFont"/>
-    <w:link w:val="Heading7"/>
+  <w:style w:type="character" w:customStyle="1" w:styleId="70">
+    <w:name w:val="หัวเรื่อง 7 อักขระ"/>
+    <w:basedOn w:val="a0"/>
+    <w:link w:val="7"/>
     <w:uiPriority w:val="9"/>
     <w:semiHidden/>
     <w:rsid w:val="008F3AA2"/>
@@ -12595,10 +13330,10 @@
       <w:lang w:bidi="en-US"/>
     </w:rPr>
   </w:style>
-  <w:style w:type="character" w:customStyle="1" w:styleId="Heading8Char">
-    <w:name w:val="Heading 8 Char"/>
-    <w:basedOn w:val="DefaultParagraphFont"/>
-    <w:link w:val="Heading8"/>
+  <w:style w:type="character" w:customStyle="1" w:styleId="80">
+    <w:name w:val="หัวเรื่อง 8 อักขระ"/>
+    <w:basedOn w:val="a0"/>
+    <w:link w:val="8"/>
     <w:uiPriority w:val="9"/>
     <w:semiHidden/>
     <w:rsid w:val="008F3AA2"/>
@@ -12611,10 +13346,10 @@
       <w:lang w:bidi="en-US"/>
     </w:rPr>
   </w:style>
-  <w:style w:type="character" w:customStyle="1" w:styleId="Heading9Char">
-    <w:name w:val="Heading 9 Char"/>
-    <w:basedOn w:val="DefaultParagraphFont"/>
-    <w:link w:val="Heading9"/>
+  <w:style w:type="character" w:customStyle="1" w:styleId="90">
+    <w:name w:val="หัวเรื่อง 9 อักขระ"/>
+    <w:basedOn w:val="a0"/>
+    <w:link w:val="9"/>
     <w:uiPriority w:val="9"/>
     <w:semiHidden/>
     <w:rsid w:val="008F3AA2"/>
@@ -12624,9 +13359,9 @@
       <w:lang w:bidi="en-US"/>
     </w:rPr>
   </w:style>
-  <w:style w:type="paragraph" w:styleId="MacroText">
+  <w:style w:type="paragraph" w:styleId="a3">
     <w:name w:val="macro"/>
-    <w:link w:val="MacroTextChar"/>
+    <w:link w:val="a4"/>
     <w:semiHidden/>
     <w:rsid w:val="008F3AA2"/>
     <w:pPr>
@@ -12648,10 +13383,10 @@
       <w:lang w:eastAsia="th-TH"/>
     </w:rPr>
   </w:style>
-  <w:style w:type="character" w:customStyle="1" w:styleId="MacroTextChar">
-    <w:name w:val="Macro Text Char"/>
-    <w:basedOn w:val="DefaultParagraphFont"/>
-    <w:link w:val="MacroText"/>
+  <w:style w:type="character" w:customStyle="1" w:styleId="a4">
+    <w:name w:val="ข้อความแมโคร อักขระ"/>
+    <w:basedOn w:val="a0"/>
+    <w:link w:val="a3"/>
     <w:semiHidden/>
     <w:rsid w:val="008F3AA2"/>
     <w:rPr>
@@ -12660,9 +13395,9 @@
       <w:lang w:eastAsia="th-TH"/>
     </w:rPr>
   </w:style>
-  <w:style w:type="table" w:styleId="TableGrid">
+  <w:style w:type="table" w:styleId="a5">
     <w:name w:val="Table Grid"/>
-    <w:basedOn w:val="TableNormal"/>
+    <w:basedOn w:val="a1"/>
     <w:uiPriority w:val="59"/>
     <w:rsid w:val="008F3AA2"/>
     <w:pPr>
@@ -12684,10 +13419,10 @@
       </w:tblBorders>
     </w:tblPr>
   </w:style>
-  <w:style w:type="paragraph" w:styleId="BalloonText">
+  <w:style w:type="paragraph" w:styleId="a6">
     <w:name w:val="Balloon Text"/>
-    <w:basedOn w:val="Normal"/>
-    <w:link w:val="BalloonTextChar"/>
+    <w:basedOn w:val="a"/>
+    <w:link w:val="a7"/>
     <w:rsid w:val="008F3AA2"/>
     <w:rPr>
       <w:rFonts w:ascii="Tahoma" w:eastAsia="Cordia New" w:hAnsi="Tahoma" w:cs="Angsana New"/>
@@ -12696,10 +13431,10 @@
       <w:lang w:bidi="th-TH"/>
     </w:rPr>
   </w:style>
-  <w:style w:type="character" w:customStyle="1" w:styleId="BalloonTextChar">
-    <w:name w:val="Balloon Text Char"/>
-    <w:basedOn w:val="DefaultParagraphFont"/>
-    <w:link w:val="BalloonText"/>
+  <w:style w:type="character" w:customStyle="1" w:styleId="a7">
+    <w:name w:val="ข้อความบอลลูน อักขระ"/>
+    <w:basedOn w:val="a0"/>
+    <w:link w:val="a6"/>
     <w:rsid w:val="008F3AA2"/>
     <w:rPr>
       <w:rFonts w:ascii="Tahoma" w:eastAsia="Cordia New" w:hAnsi="Tahoma" w:cs="Angsana New"/>
@@ -12707,9 +13442,9 @@
       <w:szCs w:val="20"/>
     </w:rPr>
   </w:style>
-  <w:style w:type="paragraph" w:styleId="ListParagraph">
+  <w:style w:type="paragraph" w:styleId="a8">
     <w:name w:val="List Paragraph"/>
-    <w:basedOn w:val="Normal"/>
+    <w:basedOn w:val="a"/>
     <w:uiPriority w:val="34"/>
     <w:qFormat/>
     <w:rsid w:val="008F3AA2"/>
@@ -12718,11 +13453,11 @@
       <w:contextualSpacing/>
     </w:pPr>
   </w:style>
-  <w:style w:type="paragraph" w:styleId="Title">
+  <w:style w:type="paragraph" w:styleId="a9">
     <w:name w:val="Title"/>
-    <w:basedOn w:val="Normal"/>
-    <w:next w:val="Normal"/>
-    <w:link w:val="TitleChar"/>
+    <w:basedOn w:val="a"/>
+    <w:next w:val="a"/>
+    <w:link w:val="aa"/>
     <w:uiPriority w:val="10"/>
     <w:qFormat/>
     <w:rsid w:val="008F3AA2"/>
@@ -12740,10 +13475,10 @@
       <w:szCs w:val="32"/>
     </w:rPr>
   </w:style>
-  <w:style w:type="character" w:customStyle="1" w:styleId="TitleChar">
-    <w:name w:val="Title Char"/>
-    <w:basedOn w:val="DefaultParagraphFont"/>
-    <w:link w:val="Title"/>
+  <w:style w:type="character" w:customStyle="1" w:styleId="aa">
+    <w:name w:val="ชื่อเรื่อง อักขระ"/>
+    <w:basedOn w:val="a0"/>
+    <w:link w:val="a9"/>
     <w:uiPriority w:val="10"/>
     <w:rsid w:val="008F3AA2"/>
     <w:rPr>
@@ -12756,11 +13491,11 @@
       <w:lang w:bidi="en-US"/>
     </w:rPr>
   </w:style>
-  <w:style w:type="paragraph" w:styleId="Subtitle">
+  <w:style w:type="paragraph" w:styleId="ab">
     <w:name w:val="Subtitle"/>
-    <w:basedOn w:val="Normal"/>
-    <w:next w:val="Normal"/>
-    <w:link w:val="SubtitleChar"/>
+    <w:basedOn w:val="a"/>
+    <w:next w:val="a"/>
+    <w:link w:val="ac"/>
     <w:uiPriority w:val="11"/>
     <w:qFormat/>
     <w:rsid w:val="008F3AA2"/>
@@ -12773,10 +13508,10 @@
       <w:rFonts w:ascii="Cambria" w:hAnsi="Cambria"/>
     </w:rPr>
   </w:style>
-  <w:style w:type="character" w:customStyle="1" w:styleId="SubtitleChar">
-    <w:name w:val="Subtitle Char"/>
-    <w:basedOn w:val="DefaultParagraphFont"/>
-    <w:link w:val="Subtitle"/>
+  <w:style w:type="character" w:customStyle="1" w:styleId="ac">
+    <w:name w:val="ชื่อเรื่องรอง อักขระ"/>
+    <w:basedOn w:val="a0"/>
+    <w:link w:val="ab"/>
     <w:uiPriority w:val="11"/>
     <w:rsid w:val="008F3AA2"/>
     <w:rPr>
@@ -12786,9 +13521,9 @@
       <w:lang w:bidi="en-US"/>
     </w:rPr>
   </w:style>
-  <w:style w:type="character" w:styleId="Strong">
+  <w:style w:type="character" w:styleId="ad">
     <w:name w:val="Strong"/>
-    <w:basedOn w:val="DefaultParagraphFont"/>
+    <w:basedOn w:val="a0"/>
     <w:uiPriority w:val="22"/>
     <w:qFormat/>
     <w:rsid w:val="008F3AA2"/>
@@ -12797,9 +13532,9 @@
       <w:bCs/>
     </w:rPr>
   </w:style>
-  <w:style w:type="character" w:styleId="Emphasis">
+  <w:style w:type="character" w:styleId="ae">
     <w:name w:val="Emphasis"/>
-    <w:basedOn w:val="DefaultParagraphFont"/>
+    <w:basedOn w:val="a0"/>
     <w:uiPriority w:val="20"/>
     <w:qFormat/>
     <w:rsid w:val="008F3AA2"/>
@@ -12810,9 +13545,9 @@
       <w:iCs/>
     </w:rPr>
   </w:style>
-  <w:style w:type="paragraph" w:styleId="NoSpacing">
+  <w:style w:type="paragraph" w:styleId="af">
     <w:name w:val="No Spacing"/>
-    <w:basedOn w:val="Normal"/>
+    <w:basedOn w:val="a"/>
     <w:uiPriority w:val="1"/>
     <w:qFormat/>
     <w:rsid w:val="008F3AA2"/>
@@ -12820,11 +13555,11 @@
       <w:szCs w:val="32"/>
     </w:rPr>
   </w:style>
-  <w:style w:type="paragraph" w:styleId="Quote">
+  <w:style w:type="paragraph" w:styleId="af0">
     <w:name w:val="Quote"/>
-    <w:basedOn w:val="Normal"/>
-    <w:next w:val="Normal"/>
-    <w:link w:val="QuoteChar"/>
+    <w:basedOn w:val="a"/>
+    <w:next w:val="a"/>
+    <w:link w:val="af1"/>
     <w:uiPriority w:val="29"/>
     <w:qFormat/>
     <w:rsid w:val="008F3AA2"/>
@@ -12832,10 +13567,10 @@
       <w:i/>
     </w:rPr>
   </w:style>
-  <w:style w:type="character" w:customStyle="1" w:styleId="QuoteChar">
-    <w:name w:val="Quote Char"/>
-    <w:basedOn w:val="DefaultParagraphFont"/>
-    <w:link w:val="Quote"/>
+  <w:style w:type="character" w:customStyle="1" w:styleId="af1">
+    <w:name w:val="คำอ้างอิง อักขระ"/>
+    <w:basedOn w:val="a0"/>
+    <w:link w:val="af0"/>
     <w:uiPriority w:val="29"/>
     <w:rsid w:val="008F3AA2"/>
     <w:rPr>
@@ -12846,11 +13581,11 @@
       <w:lang w:bidi="en-US"/>
     </w:rPr>
   </w:style>
-  <w:style w:type="paragraph" w:styleId="IntenseQuote">
+  <w:style w:type="paragraph" w:styleId="af2">
     <w:name w:val="Intense Quote"/>
-    <w:basedOn w:val="Normal"/>
-    <w:next w:val="Normal"/>
-    <w:link w:val="IntenseQuoteChar"/>
+    <w:basedOn w:val="a"/>
+    <w:next w:val="a"/>
+    <w:link w:val="af3"/>
     <w:uiPriority w:val="30"/>
     <w:qFormat/>
     <w:rsid w:val="008F3AA2"/>
@@ -12863,10 +13598,10 @@
       <w:szCs w:val="22"/>
     </w:rPr>
   </w:style>
-  <w:style w:type="character" w:customStyle="1" w:styleId="IntenseQuoteChar">
-    <w:name w:val="Intense Quote Char"/>
-    <w:basedOn w:val="DefaultParagraphFont"/>
-    <w:link w:val="IntenseQuote"/>
+  <w:style w:type="character" w:customStyle="1" w:styleId="af3">
+    <w:name w:val="ทำให้คำอ้างอิงเป็นสีเข้มขึ้น อักขระ"/>
+    <w:basedOn w:val="a0"/>
+    <w:link w:val="af2"/>
     <w:uiPriority w:val="30"/>
     <w:rsid w:val="008F3AA2"/>
     <w:rPr>
@@ -12878,7 +13613,7 @@
       <w:lang w:bidi="en-US"/>
     </w:rPr>
   </w:style>
-  <w:style w:type="character" w:styleId="SubtleEmphasis">
+  <w:style w:type="character" w:styleId="af4">
     <w:name w:val="Subtle Emphasis"/>
     <w:uiPriority w:val="19"/>
     <w:qFormat/>
@@ -12888,9 +13623,9 @@
       <w:color w:val="5A5A5A"/>
     </w:rPr>
   </w:style>
-  <w:style w:type="character" w:styleId="IntenseEmphasis">
+  <w:style w:type="character" w:styleId="af5">
     <w:name w:val="Intense Emphasis"/>
-    <w:basedOn w:val="DefaultParagraphFont"/>
+    <w:basedOn w:val="a0"/>
     <w:uiPriority w:val="21"/>
     <w:qFormat/>
     <w:rsid w:val="008F3AA2"/>
@@ -12902,9 +13637,9 @@
       <w:u w:val="single"/>
     </w:rPr>
   </w:style>
-  <w:style w:type="character" w:styleId="SubtleReference">
+  <w:style w:type="character" w:styleId="af6">
     <w:name w:val="Subtle Reference"/>
-    <w:basedOn w:val="DefaultParagraphFont"/>
+    <w:basedOn w:val="a0"/>
     <w:uiPriority w:val="31"/>
     <w:qFormat/>
     <w:rsid w:val="008F3AA2"/>
@@ -12914,9 +13649,9 @@
       <w:u w:val="single"/>
     </w:rPr>
   </w:style>
-  <w:style w:type="character" w:styleId="IntenseReference">
+  <w:style w:type="character" w:styleId="af7">
     <w:name w:val="Intense Reference"/>
-    <w:basedOn w:val="DefaultParagraphFont"/>
+    <w:basedOn w:val="a0"/>
     <w:uiPriority w:val="32"/>
     <w:qFormat/>
     <w:rsid w:val="008F3AA2"/>
@@ -12926,9 +13661,9 @@
       <w:u w:val="single"/>
     </w:rPr>
   </w:style>
-  <w:style w:type="character" w:styleId="BookTitle">
+  <w:style w:type="character" w:styleId="af8">
     <w:name w:val="Book Title"/>
-    <w:basedOn w:val="DefaultParagraphFont"/>
+    <w:basedOn w:val="a0"/>
     <w:uiPriority w:val="33"/>
     <w:qFormat/>
     <w:rsid w:val="008F3AA2"/>
@@ -12940,10 +13675,10 @@
       <w:szCs w:val="24"/>
     </w:rPr>
   </w:style>
-  <w:style w:type="paragraph" w:styleId="TOCHeading">
+  <w:style w:type="paragraph" w:styleId="af9">
     <w:name w:val="TOC Heading"/>
-    <w:basedOn w:val="Heading1"/>
-    <w:next w:val="Normal"/>
+    <w:basedOn w:val="1"/>
+    <w:next w:val="a"/>
     <w:uiPriority w:val="39"/>
     <w:semiHidden/>
     <w:unhideWhenUsed/>
@@ -12956,10 +13691,10 @@
       <w:rFonts w:cs="Times New Roman"/>
     </w:rPr>
   </w:style>
-  <w:style w:type="paragraph" w:styleId="BodyText">
+  <w:style w:type="paragraph" w:styleId="afa">
     <w:name w:val="Body Text"/>
-    <w:basedOn w:val="Normal"/>
-    <w:link w:val="BodyTextChar"/>
+    <w:basedOn w:val="a"/>
+    <w:link w:val="afb"/>
     <w:unhideWhenUsed/>
     <w:rsid w:val="008F3AA2"/>
     <w:pPr>
@@ -12971,10 +13706,10 @@
       <w:szCs w:val="32"/>
     </w:rPr>
   </w:style>
-  <w:style w:type="character" w:customStyle="1" w:styleId="BodyTextChar">
-    <w:name w:val="Body Text Char"/>
-    <w:basedOn w:val="DefaultParagraphFont"/>
-    <w:link w:val="BodyText"/>
+  <w:style w:type="character" w:customStyle="1" w:styleId="afb">
+    <w:name w:val="เนื้อความ อักขระ"/>
+    <w:basedOn w:val="a0"/>
+    <w:link w:val="afa"/>
     <w:rsid w:val="008F3AA2"/>
     <w:rPr>
       <w:rFonts w:ascii="DilleniaUPC" w:eastAsia="Times New Roman" w:hAnsi="DilleniaUPC" w:cs="DilleniaUPC"/>
@@ -12985,7 +13720,7 @@
   </w:style>
   <w:style w:type="paragraph" w:customStyle="1" w:styleId="trt0xe">
     <w:name w:val="trt0xe"/>
-    <w:basedOn w:val="Normal"/>
+    <w:basedOn w:val="a"/>
     <w:rsid w:val="00D8100A"/>
     <w:pPr>
       <w:spacing w:before="100" w:beforeAutospacing="1" w:after="100" w:afterAutospacing="1"/>
@@ -12997,9 +13732,9 @@
       <w:lang w:bidi="th-TH"/>
     </w:rPr>
   </w:style>
-  <w:style w:type="paragraph" w:styleId="NormalWeb">
+  <w:style w:type="paragraph" w:styleId="afc">
     <w:name w:val="Normal (Web)"/>
-    <w:basedOn w:val="Normal"/>
+    <w:basedOn w:val="a"/>
     <w:uiPriority w:val="99"/>
     <w:unhideWhenUsed/>
     <w:rsid w:val="00EC2917"/>
@@ -13302,7 +14037,7 @@
 </file>
 
 <file path=customXml/itemProps1.xml><?xml version="1.0" encoding="utf-8"?>
-<ds:datastoreItem xmlns:ds="http://schemas.openxmlformats.org/officeDocument/2006/customXml" ds:itemID="{A835A221-D8A4-4AC1-BDB5-D0D57AE714A6}">
+<ds:datastoreItem xmlns:ds="http://schemas.openxmlformats.org/officeDocument/2006/customXml" ds:itemID="{59601B94-B02A-44A3-A349-2D485D25FFC8}">
   <ds:schemaRefs>
     <ds:schemaRef ds:uri="http://schemas.openxmlformats.org/officeDocument/2006/bibliography"/>
   </ds:schemaRefs>

</xml_diff>

<commit_message>
update template.docx add payment_detail_text
</commit_message>
<xml_diff>
--- a/templates/template.docx
+++ b/templates/template.docx
@@ -1175,16 +1175,13 @@
     </w:p>
     <w:p>
       <w:pPr>
-        <w:tabs>
-          <w:tab w:val="left" w:pos="0"/>
-        </w:tabs>
-        <w:spacing w:before="120"/>
-        <w:ind w:firstLine="1701"/>
-        <w:jc w:val="thaiDistribute"/>
-        <w:rPr>
-          <w:rFonts w:ascii="TH SarabunIT๙" w:hAnsi="TH SarabunIT๙" w:cs="TH SarabunIT๙"/>
-          <w:sz w:val="10"/>
-          <w:szCs w:val="10"/>
+        <w:keepNext/>
+        <w:widowControl w:val="0"/>
+        <w:ind w:firstLine="1440"/>
+        <w:rPr>
+          <w:rFonts w:ascii="TH SarabunIT๙" w:hAnsi="TH SarabunIT๙" w:cs="TH SarabunIT๙"/>
+          <w:sz w:val="32"/>
+          <w:szCs w:val="32"/>
           <w:lang w:bidi="th-TH"/>
         </w:rPr>
       </w:pPr>
@@ -1196,7 +1193,7 @@
           <w:cs/>
           <w:lang w:bidi="th-TH"/>
         </w:rPr>
-        <w:t>วงเงินงบประมาณ</w:t>
+        <w:t xml:space="preserve">    </w:t>
       </w:r>
       <w:r>
         <w:rPr>
@@ -1204,6 +1201,46 @@
           <w:sz w:val="32"/>
           <w:szCs w:val="32"/>
           <w:cs/>
+          <w:lang w:bidi="th-TH"/>
+        </w:rPr>
+        <w:t xml:space="preserve">วงเงินงบประมาณเป็นเงิน </w:t>
+      </w:r>
+      <w:r>
+        <w:rPr>
+          <w:rFonts w:ascii="TH SarabunIT๙" w:hAnsi="TH SarabunIT๙" w:cs="TH SarabunIT๙"/>
+          <w:sz w:val="32"/>
+          <w:szCs w:val="32"/>
+          <w:lang w:bidi="th-TH"/>
+        </w:rPr>
+        <w:t>{</w:t>
+      </w:r>
+      <w:proofErr w:type="spellStart"/>
+      <w:r>
+        <w:rPr>
+          <w:rFonts w:ascii="TH SarabunIT๙" w:hAnsi="TH SarabunIT๙" w:cs="TH SarabunIT๙"/>
+          <w:sz w:val="32"/>
+          <w:szCs w:val="32"/>
+          <w:lang w:bidi="th-TH"/>
+        </w:rPr>
+        <w:t>grand_total_fmt</w:t>
+      </w:r>
+      <w:proofErr w:type="spellEnd"/>
+      <w:r>
+        <w:rPr>
+          <w:rFonts w:ascii="TH SarabunIT๙" w:hAnsi="TH SarabunIT๙" w:cs="TH SarabunIT๙"/>
+          <w:sz w:val="32"/>
+          <w:szCs w:val="32"/>
+          <w:lang w:bidi="th-TH"/>
+        </w:rPr>
+        <w:t>}</w:t>
+      </w:r>
+      <w:r>
+        <w:rPr>
+          <w:rFonts w:ascii="TH SarabunIT๙" w:hAnsi="TH SarabunIT๙" w:cs="TH SarabunIT๙"/>
+          <w:sz w:val="32"/>
+          <w:szCs w:val="32"/>
+          <w:cs/>
+          <w:lang w:bidi="th-TH"/>
         </w:rPr>
         <w:t xml:space="preserve"> </w:t>
       </w:r>
@@ -1215,7 +1252,78 @@
           <w:cs/>
           <w:lang w:bidi="th-TH"/>
         </w:rPr>
-        <w:t xml:space="preserve">เป็นเงิน </w:t>
+        <w:t>บาท</w:t>
+      </w:r>
+      <w:r>
+        <w:rPr>
+          <w:rFonts w:ascii="TH SarabunIT๙" w:hAnsi="TH SarabunIT๙" w:cs="TH SarabunIT๙"/>
+          <w:sz w:val="32"/>
+          <w:szCs w:val="32"/>
+          <w:cs/>
+          <w:lang w:bidi="th-TH"/>
+        </w:rPr>
+        <w:t> </w:t>
+      </w:r>
+      <w:r>
+        <w:rPr>
+          <w:rFonts w:ascii="TH SarabunIT๙" w:hAnsi="TH SarabunIT๙" w:cs="TH SarabunIT๙"/>
+          <w:sz w:val="32"/>
+          <w:szCs w:val="32"/>
+          <w:cs/>
+          <w:lang w:bidi="th-TH"/>
+        </w:rPr>
+        <w:t>(รว</w:t>
+      </w:r>
+      <w:r>
+        <w:rPr>
+          <w:rFonts w:ascii="TH SarabunIT๙" w:hAnsi="TH SarabunIT๙" w:cs="TH SarabunIT๙"/>
+          <w:sz w:val="32"/>
+          <w:szCs w:val="32"/>
+          <w:cs/>
+          <w:lang w:bidi="th-TH"/>
+        </w:rPr>
+        <w:t>ม</w:t>
+      </w:r>
+      <w:r>
+        <w:rPr>
+          <w:rFonts w:ascii="TH SarabunIT๙" w:hAnsi="TH SarabunIT๙" w:cs="TH SarabunIT๙"/>
+          <w:sz w:val="32"/>
+          <w:szCs w:val="32"/>
+          <w:cs/>
+          <w:lang w:bidi="th-TH"/>
+        </w:rPr>
+        <w:t>ภาษีมูลค่าเพิ่ม</w:t>
+      </w:r>
+      <w:r>
+        <w:rPr>
+          <w:rFonts w:ascii="TH SarabunIT๙" w:hAnsi="TH SarabunIT๙" w:cs="TH SarabunIT๙"/>
+          <w:sz w:val="32"/>
+          <w:szCs w:val="32"/>
+          <w:lang w:bidi="th-TH"/>
+        </w:rPr>
+        <w:t>)</w:t>
+      </w:r>
+    </w:p>
+    <w:p>
+      <w:pPr>
+        <w:keepNext/>
+        <w:widowControl w:val="0"/>
+        <w:ind w:left="720" w:firstLine="720"/>
+        <w:rPr>
+          <w:rFonts w:ascii="TH SarabunIT๙" w:hAnsi="TH SarabunIT๙" w:cs="TH SarabunIT๙"/>
+          <w:sz w:val="32"/>
+          <w:szCs w:val="32"/>
+          <w:lang w:bidi="th-TH"/>
+        </w:rPr>
+      </w:pPr>
+      <w:r>
+        <w:rPr>
+          <w:rFonts w:ascii="TH SarabunIT๙" w:hAnsi="TH SarabunIT๙" w:cs="TH SarabunIT๙"/>
+          <w:sz w:val="32"/>
+          <w:szCs w:val="32"/>
+          <w:lang w:bidi="th-TH"/>
+        </w:rPr>
+        <w:t xml:space="preserve">    </w:t>
       </w:r>
       <w:r>
         <w:rPr>
@@ -1234,7 +1342,7 @@
           <w:szCs w:val="32"/>
           <w:lang w:bidi="th-TH"/>
         </w:rPr>
-        <w:t>grand_total_fmt</w:t>
+        <w:t>pay_text</w:t>
       </w:r>
       <w:proofErr w:type="spellEnd"/>
       <w:r>
@@ -1245,137 +1353,6 @@
           <w:lang w:bidi="th-TH"/>
         </w:rPr>
         <w:t>}</w:t>
-      </w:r>
-      <w:r>
-        <w:rPr>
-          <w:rFonts w:ascii="TH SarabunIT๙" w:hAnsi="TH SarabunIT๙" w:cs="TH SarabunIT๙" w:hint="cs"/>
-          <w:sz w:val="32"/>
-          <w:szCs w:val="32"/>
-          <w:cs/>
-          <w:lang w:bidi="th-TH"/>
-        </w:rPr>
-        <w:t xml:space="preserve"> </w:t>
-      </w:r>
-      <w:r>
-        <w:rPr>
-          <w:rFonts w:ascii="TH SarabunIT๙" w:hAnsi="TH SarabunIT๙" w:cs="TH SarabunIT๙"/>
-          <w:sz w:val="32"/>
-          <w:szCs w:val="32"/>
-          <w:cs/>
-          <w:lang w:bidi="th-TH"/>
-        </w:rPr>
-        <w:t>บาท (รวม</w:t>
-      </w:r>
-      <w:r>
-        <w:rPr>
-          <w:rFonts w:ascii="TH SarabunIT๙" w:hAnsi="TH SarabunIT๙" w:cs="TH SarabunIT๙"/>
-          <w:sz w:val="32"/>
-          <w:szCs w:val="32"/>
-          <w:cs/>
-          <w:lang w:bidi="th-TH"/>
-        </w:rPr>
-        <w:t>ภาษีมูลค่าเพิ่ม)</w:t>
-      </w:r>
-      <w:r>
-        <w:rPr>
-          <w:rFonts w:ascii="TH SarabunIT๙" w:hAnsi="TH SarabunIT๙" w:cs="TH SarabunIT๙"/>
-          <w:sz w:val="32"/>
-          <w:szCs w:val="32"/>
-          <w:cs/>
-          <w:lang w:bidi="th-TH"/>
-        </w:rPr>
-        <w:t xml:space="preserve"> โดยเบิกค่าใช้จ่ายจากงบทำการ</w:t>
-      </w:r>
-      <w:r>
-        <w:rPr>
-          <w:rFonts w:ascii="TH SarabunIT๙" w:hAnsi="TH SarabunIT๙" w:cs="TH SarabunIT๙"/>
-          <w:sz w:val="32"/>
-          <w:szCs w:val="32"/>
-          <w:cs/>
-          <w:lang w:bidi="th-TH"/>
-        </w:rPr>
-        <w:t xml:space="preserve"> </w:t>
-      </w:r>
-      <w:proofErr w:type="spellStart"/>
-      <w:r>
-        <w:rPr>
-          <w:rFonts w:ascii="TH SarabunIT๙" w:hAnsi="TH SarabunIT๙" w:cs="TH SarabunIT๙" w:hint="cs"/>
-          <w:sz w:val="32"/>
-          <w:szCs w:val="32"/>
-          <w:cs/>
-          <w:lang w:bidi="th-TH"/>
-        </w:rPr>
-        <w:t>กฟ</w:t>
-      </w:r>
-      <w:proofErr w:type="spellEnd"/>
-      <w:r>
-        <w:rPr>
-          <w:rFonts w:ascii="TH SarabunIT๙" w:hAnsi="TH SarabunIT๙" w:cs="TH SarabunIT๙" w:hint="cs"/>
-          <w:sz w:val="32"/>
-          <w:szCs w:val="32"/>
-          <w:cs/>
-          <w:lang w:bidi="th-TH"/>
-        </w:rPr>
-        <w:t xml:space="preserve">จ.กระบี่ </w:t>
-      </w:r>
-      <w:r>
-        <w:rPr>
-          <w:rFonts w:ascii="TH SarabunIT๙" w:hAnsi="TH SarabunIT๙" w:cs="TH SarabunIT๙"/>
-          <w:sz w:val="32"/>
-          <w:szCs w:val="32"/>
-          <w:cs/>
-          <w:lang w:bidi="th-TH"/>
-        </w:rPr>
-        <w:t>ศูนย์ต้นทุน</w:t>
-      </w:r>
-      <w:r>
-        <w:rPr>
-          <w:rFonts w:ascii="TH SarabunIT๙" w:hAnsi="TH SarabunIT๙" w:cs="TH SarabunIT๙"/>
-          <w:sz w:val="32"/>
-          <w:szCs w:val="32"/>
-          <w:cs/>
-          <w:lang w:bidi="th-TH"/>
-        </w:rPr>
-        <w:t xml:space="preserve"> </w:t>
-      </w:r>
-      <w:r>
-        <w:rPr>
-          <w:rFonts w:ascii="TH SarabunIT๙" w:hAnsi="TH SarabunIT๙" w:cs="TH SarabunIT๙"/>
-          <w:sz w:val="32"/>
-          <w:szCs w:val="32"/>
-          <w:lang w:bidi="th-TH"/>
-        </w:rPr>
-        <w:t>K……………….</w:t>
-      </w:r>
-      <w:r>
-        <w:rPr>
-          <w:rFonts w:ascii="TH SarabunIT๙" w:hAnsi="TH SarabunIT๙" w:cs="TH SarabunIT๙"/>
-          <w:sz w:val="32"/>
-          <w:szCs w:val="32"/>
-          <w:cs/>
-          <w:lang w:bidi="th-TH"/>
-        </w:rPr>
-        <w:t>..รหัสบัญชี..........  ค่า</w:t>
-      </w:r>
-      <w:r>
-        <w:rPr>
-          <w:rFonts w:ascii="TH SarabunIT๙" w:hAnsi="TH SarabunIT๙" w:cs="TH SarabunIT๙"/>
-          <w:sz w:val="32"/>
-          <w:szCs w:val="32"/>
-          <w:cs/>
-          <w:lang w:bidi="th-TH"/>
-        </w:rPr>
-        <w:t xml:space="preserve"> </w:t>
-      </w:r>
-      <w:r>
-        <w:rPr>
-          <w:rFonts w:ascii="TH SarabunIT๙" w:hAnsi="TH SarabunIT๙" w:cs="TH SarabunIT๙"/>
-          <w:sz w:val="32"/>
-          <w:szCs w:val="32"/>
-          <w:cs/>
-          <w:lang w:bidi="th-TH"/>
-        </w:rPr>
-        <w:t xml:space="preserve">...(ชื่อบัญชี)... </w:t>
       </w:r>
     </w:p>
     <w:p>
@@ -1688,7 +1665,7 @@
         <w:ind w:firstLine="1701"/>
         <w:jc w:val="thaiDistribute"/>
         <w:rPr>
-          <w:rFonts w:ascii="TH SarabunIT๙" w:hAnsi="TH SarabunIT๙" w:cs="TH SarabunIT๙"/>
+          <w:rFonts w:ascii="TH SarabunIT๙" w:hAnsi="TH SarabunIT๙" w:cs="TH SarabunIT๙" w:hint="cs"/>
           <w:spacing w:val="6"/>
           <w:sz w:val="32"/>
           <w:szCs w:val="32"/>
@@ -1818,6 +1795,8 @@
         </w:rPr>
         <w:t>มอบอำนาจดำเนินการจัดซื้อจัดจ้างจัดเช่า</w:t>
       </w:r>
+      <w:bookmarkStart w:id="0" w:name="_GoBack"/>
+      <w:bookmarkEnd w:id="0"/>
     </w:p>
     <w:p>
       <w:pPr>
@@ -3596,7 +3575,7 @@
               </w:rPr>
               <w:t>ร</w:t>
             </w:r>
-            <w:bookmarkStart w:id="0" w:name="_Hlk72852729"/>
+            <w:bookmarkStart w:id="1" w:name="_Hlk72852729"/>
             <w:r>
               <w:rPr>
                 <w:rFonts w:ascii="TH SarabunIT๙" w:hAnsi="TH SarabunIT๙" w:cs="TH SarabunIT๙"/>
@@ -3688,7 +3667,7 @@
               </w:rPr>
               <w:t>เฉพาะเจาะจง</w:t>
             </w:r>
-            <w:bookmarkEnd w:id="0"/>
+            <w:bookmarkEnd w:id="1"/>
           </w:p>
         </w:tc>
       </w:tr>
@@ -3828,8 +3807,6 @@
         </w:rPr>
         <w:t>}</w:t>
       </w:r>
-      <w:bookmarkStart w:id="1" w:name="_GoBack"/>
-      <w:bookmarkEnd w:id="1"/>
     </w:p>
     <w:p>
       <w:pPr>
@@ -4176,7 +4153,7 @@
         <w:ind w:firstLine="1418"/>
         <w:jc w:val="thaiDistribute"/>
         <w:rPr>
-          <w:rFonts w:ascii="TH SarabunIT๙" w:hAnsi="TH SarabunIT๙" w:cs="TH SarabunIT๙" w:hint="cs"/>
+          <w:rFonts w:ascii="TH SarabunIT๙" w:hAnsi="TH SarabunIT๙" w:cs="TH SarabunIT๙"/>
           <w:spacing w:val="4"/>
           <w:sz w:val="32"/>
           <w:szCs w:val="32"/>
@@ -5614,46 +5591,26 @@
       </w:pPr>
       <w:r>
         <w:rPr>
-          <w:rFonts w:ascii="TH SarabunIT๙" w:hAnsi="TH SarabunIT๙" w:cs="TH SarabunIT๙" w:hint="cs"/>
+          <w:rFonts w:ascii="TH SarabunIT๙" w:hAnsi="TH SarabunIT๙" w:cs="TH SarabunIT๙"/>
           <w:spacing w:val="-6"/>
           <w:sz w:val="32"/>
           <w:szCs w:val="32"/>
-          <w:cs/>
-          <w:lang w:bidi="th-TH"/>
-        </w:rPr>
-        <w:t>จึงเรียนมาเพื่อโปรดทราบ และขออนุมัติเบิกจ่ายค่าซื้อ</w:t>
-      </w:r>
-      <w:r>
-        <w:rPr>
-          <w:rFonts w:ascii="TH SarabunIT๙" w:hAnsi="TH SarabunIT๙" w:cs="TH SarabunIT๙"/>
-          <w:sz w:val="32"/>
-          <w:szCs w:val="32"/>
-          <w:lang w:bidi="th-TH"/>
-        </w:rPr>
-        <w:t>{subject}</w:t>
-      </w:r>
-      <w:r>
-        <w:rPr>
-          <w:rFonts w:ascii="TH SarabunIT๙" w:hAnsi="TH SarabunIT๙" w:cs="TH SarabunIT๙"/>
-          <w:spacing w:val="-4"/>
-          <w:sz w:val="32"/>
-          <w:szCs w:val="32"/>
-          <w:cs/>
-          <w:lang w:val="en-AU" w:bidi="th-TH"/>
-        </w:rPr>
-        <w:t xml:space="preserve"> </w:t>
-      </w:r>
-      <w:r>
-        <w:rPr>
-          <w:rFonts w:ascii="TH SarabunIT๙" w:hAnsi="TH SarabunIT๙" w:cs="TH SarabunIT๙" w:hint="cs"/>
+          <w:lang w:bidi="th-TH"/>
+        </w:rPr>
+        <w:t>{</w:t>
+      </w:r>
+      <w:proofErr w:type="spellStart"/>
+      <w:r>
+        <w:rPr>
+          <w:rFonts w:ascii="TH SarabunIT๙" w:hAnsi="TH SarabunIT๙" w:cs="TH SarabunIT๙"/>
           <w:spacing w:val="-6"/>
           <w:sz w:val="32"/>
           <w:szCs w:val="32"/>
-          <w:cs/>
-          <w:lang w:bidi="th-TH"/>
-        </w:rPr>
-        <w:t xml:space="preserve">เป็นเงิน </w:t>
-      </w:r>
+          <w:lang w:bidi="th-TH"/>
+        </w:rPr>
+        <w:t>payment_detail_text</w:t>
+      </w:r>
+      <w:proofErr w:type="spellEnd"/>
       <w:r>
         <w:rPr>
           <w:rFonts w:ascii="TH SarabunIT๙" w:hAnsi="TH SarabunIT๙" w:cs="TH SarabunIT๙"/>
@@ -5662,115 +5619,7 @@
           <w:szCs w:val="32"/>
           <w:lang w:bidi="th-TH"/>
         </w:rPr>
-        <w:t>{</w:t>
-      </w:r>
-      <w:proofErr w:type="spellStart"/>
-      <w:r>
-        <w:rPr>
-          <w:rFonts w:ascii="TH SarabunIT๙" w:hAnsi="TH SarabunIT๙" w:cs="TH SarabunIT๙"/>
-          <w:spacing w:val="-6"/>
-          <w:sz w:val="32"/>
-          <w:szCs w:val="32"/>
-          <w:lang w:bidi="th-TH"/>
-        </w:rPr>
-        <w:t>grand_total_fmt</w:t>
-      </w:r>
-      <w:proofErr w:type="spellEnd"/>
-      <w:r>
-        <w:rPr>
-          <w:rFonts w:ascii="TH SarabunIT๙" w:hAnsi="TH SarabunIT๙" w:cs="TH SarabunIT๙"/>
-          <w:spacing w:val="-6"/>
-          <w:sz w:val="32"/>
-          <w:szCs w:val="32"/>
-          <w:lang w:bidi="th-TH"/>
-        </w:rPr>
         <w:t>}</w:t>
-      </w:r>
-      <w:r>
-        <w:rPr>
-          <w:rFonts w:ascii="TH SarabunIT๙" w:hAnsi="TH SarabunIT๙" w:cs="TH SarabunIT๙" w:hint="cs"/>
-          <w:spacing w:val="-6"/>
-          <w:sz w:val="32"/>
-          <w:szCs w:val="32"/>
-          <w:cs/>
-          <w:lang w:bidi="th-TH"/>
-        </w:rPr>
-        <w:t xml:space="preserve"> บาท </w:t>
-      </w:r>
-      <w:r>
-        <w:rPr>
-          <w:rFonts w:ascii="TH SarabunIT๙" w:hAnsi="TH SarabunIT๙" w:cs="TH SarabunIT๙"/>
-          <w:spacing w:val="-6"/>
-          <w:sz w:val="32"/>
-          <w:szCs w:val="32"/>
-          <w:cs/>
-          <w:lang w:bidi="th-TH"/>
-        </w:rPr>
-        <w:t>(</w:t>
-      </w:r>
-      <w:r>
-        <w:rPr>
-          <w:rFonts w:ascii="TH SarabunIT๙" w:hAnsi="TH SarabunIT๙" w:cs="TH SarabunIT๙"/>
-          <w:spacing w:val="-6"/>
-          <w:sz w:val="32"/>
-          <w:szCs w:val="32"/>
-          <w:lang w:bidi="th-TH"/>
-        </w:rPr>
-        <w:t>{</w:t>
-      </w:r>
-      <w:proofErr w:type="spellStart"/>
-      <w:r>
-        <w:rPr>
-          <w:rFonts w:ascii="TH SarabunIT๙" w:hAnsi="TH SarabunIT๙" w:cs="TH SarabunIT๙"/>
-          <w:spacing w:val="-6"/>
-          <w:sz w:val="32"/>
-          <w:szCs w:val="32"/>
-          <w:lang w:bidi="th-TH"/>
-        </w:rPr>
-        <w:t>grand_total_text</w:t>
-      </w:r>
-      <w:proofErr w:type="spellEnd"/>
-      <w:r>
-        <w:rPr>
-          <w:rFonts w:ascii="TH SarabunIT๙" w:hAnsi="TH SarabunIT๙" w:cs="TH SarabunIT๙"/>
-          <w:spacing w:val="-6"/>
-          <w:sz w:val="32"/>
-          <w:szCs w:val="32"/>
-          <w:lang w:bidi="th-TH"/>
-        </w:rPr>
-        <w:t>})</w:t>
-      </w:r>
-      <w:r>
-        <w:rPr>
-          <w:rFonts w:ascii="TH SarabunIT๙" w:hAnsi="TH SarabunIT๙" w:cs="TH SarabunIT๙" w:hint="cs"/>
-          <w:spacing w:val="-6"/>
-          <w:sz w:val="32"/>
-          <w:szCs w:val="32"/>
-          <w:lang w:bidi="th-TH"/>
-        </w:rPr>
-        <w:t xml:space="preserve"> </w:t>
-      </w:r>
-      <w:r>
-        <w:rPr>
-          <w:rFonts w:ascii="TH SarabunIT๙" w:hAnsi="TH SarabunIT๙" w:cs="TH SarabunIT๙" w:hint="cs"/>
-          <w:spacing w:val="-6"/>
-          <w:sz w:val="32"/>
-          <w:szCs w:val="32"/>
-          <w:cs/>
-          <w:lang w:bidi="th-TH"/>
-        </w:rPr>
-        <w:t xml:space="preserve"> </w:t>
-      </w:r>
-      <w:r>
-        <w:rPr>
-          <w:rFonts w:ascii="TH SarabunIT๙" w:hAnsi="TH SarabunIT๙" w:cs="TH SarabunIT๙" w:hint="cs"/>
-          <w:spacing w:val="-6"/>
-          <w:sz w:val="32"/>
-          <w:szCs w:val="32"/>
-          <w:cs/>
-          <w:lang w:bidi="th-TH"/>
-        </w:rPr>
-        <w:t>(รวม/ไม่รวมภาษีมูลค่าเพิ่ม) ต่อไป</w:t>
       </w:r>
     </w:p>
     <w:p>
@@ -14037,7 +13886,7 @@
 </file>
 
 <file path=customXml/itemProps1.xml><?xml version="1.0" encoding="utf-8"?>
-<ds:datastoreItem xmlns:ds="http://schemas.openxmlformats.org/officeDocument/2006/customXml" ds:itemID="{59601B94-B02A-44A3-A349-2D485D25FFC8}">
+<ds:datastoreItem xmlns:ds="http://schemas.openxmlformats.org/officeDocument/2006/customXml" ds:itemID="{11D384B3-82EA-4F1C-BBEB-B5A89B6CEED2}">
   <ds:schemaRefs>
     <ds:schemaRef ds:uri="http://schemas.openxmlformats.org/officeDocument/2006/bibliography"/>
   </ds:schemaRefs>

</xml_diff>